<commit_message>
fix(biodata): correct signature table layout on page 3 with separate L/R placeholders
- Use pencipta_kiri and pencipta_kanan instead of single 'name' placeholder
- Fix member ordering: now displays pencipta1|pencipta2, pencipta3|empty
- Add parentheses in code to prevent empty '()' in blank cells
</commit_message>
<xml_diff>
--- a/public/templates/universitas_formulir_hki.docx
+++ b/public/templates/universitas_formulir_hki.docx
@@ -250,7 +250,6 @@
         </w:rPr>
       </w:pPr>
       <w:proofErr w:type="spellStart"/>
-      <w:proofErr w:type="gramStart"/>
       <w:r>
         <w:rPr>
           <w:b/>
@@ -268,17 +267,7 @@
           <w:sz w:val="22"/>
           <w:szCs w:val="22"/>
         </w:rPr>
-        <w:t xml:space="preserve"> :</w:t>
-      </w:r>
-      <w:proofErr w:type="gramEnd"/>
-      <w:r>
-        <w:rPr>
-          <w:b/>
-          <w:bCs/>
-          <w:sz w:val="22"/>
-          <w:szCs w:val="22"/>
-        </w:rPr>
-        <w:t xml:space="preserve"> M.01-HC.03.01 </w:t>
+        <w:t xml:space="preserve"> : M.01-HC.03.01 </w:t>
       </w:r>
       <w:proofErr w:type="spellStart"/>
       <w:r>
@@ -359,7 +348,7 @@
               </wp:anchor>
             </w:drawing>
           </mc:Choice>
-          <mc:Fallback xmlns:cr="http://schemas.microsoft.com/office/comments/2020/reactions" xmlns="http://schemas.microsoft.com/office/tasks/2019/documenttasks" xmlns:dgm="http://schemas.openxmlformats.org/drawingml/2006/diagram" xmlns:lc="http://schemas.openxmlformats.org/drawingml/2006/lockedCanvas" xmlns:c="http://schemas.openxmlformats.org/drawingml/2006/chart" xmlns:pic="http://schemas.openxmlformats.org/drawingml/2006/picture" xmlns:a="http://schemas.openxmlformats.org/drawingml/2006/main" xmlns:sl="http://schemas.openxmlformats.org/schemaLibrary/2006/main">
+          <mc:Fallback xmlns:sl="http://schemas.openxmlformats.org/schemaLibrary/2006/main" xmlns:a="http://schemas.openxmlformats.org/drawingml/2006/main" xmlns:pic="http://schemas.openxmlformats.org/drawingml/2006/picture" xmlns:c="http://schemas.openxmlformats.org/drawingml/2006/chart" xmlns:lc="http://schemas.openxmlformats.org/drawingml/2006/lockedCanvas" xmlns:dgm="http://schemas.openxmlformats.org/drawingml/2006/diagram" xmlns="http://schemas.microsoft.com/office/tasks/2019/documenttasks" xmlns:cr="http://schemas.microsoft.com/office/comments/2020/reactions">
             <w:drawing>
               <wp:anchor allowOverlap="1" behindDoc="0" distB="0" distT="0" distL="114300" distR="114300" hidden="0" layoutInCell="1" locked="0" relativeHeight="0" simplePos="0">
                 <wp:simplePos x="0" y="0"/>
@@ -426,23 +415,7 @@
           <w:sz w:val="22"/>
           <w:szCs w:val="22"/>
         </w:rPr>
-        <w:t xml:space="preserve"> </w:t>
-      </w:r>
-      <w:proofErr w:type="gramStart"/>
-      <w:r>
-        <w:rPr>
-          <w:sz w:val="22"/>
-          <w:szCs w:val="22"/>
-        </w:rPr>
-        <w:t xml:space="preserve">Yth.   </w:t>
-      </w:r>
-      <w:proofErr w:type="gramEnd"/>
-      <w:r>
-        <w:rPr>
-          <w:sz w:val="22"/>
-          <w:szCs w:val="22"/>
-        </w:rPr>
-        <w:t xml:space="preserve">  :</w:t>
+        <w:t xml:space="preserve"> Yth.     :</w:t>
       </w:r>
     </w:p>
     <w:p>
@@ -693,7 +666,7 @@
               </wp:anchor>
             </w:drawing>
           </mc:Choice>
-          <mc:Fallback xmlns:cr="http://schemas.microsoft.com/office/comments/2020/reactions" xmlns="http://schemas.microsoft.com/office/tasks/2019/documenttasks" xmlns:dgm="http://schemas.openxmlformats.org/drawingml/2006/diagram" xmlns:lc="http://schemas.openxmlformats.org/drawingml/2006/lockedCanvas" xmlns:c="http://schemas.openxmlformats.org/drawingml/2006/chart" xmlns:pic="http://schemas.openxmlformats.org/drawingml/2006/picture" xmlns:a="http://schemas.openxmlformats.org/drawingml/2006/main" xmlns:sl="http://schemas.openxmlformats.org/schemaLibrary/2006/main">
+          <mc:Fallback xmlns:sl="http://schemas.openxmlformats.org/schemaLibrary/2006/main" xmlns:a="http://schemas.openxmlformats.org/drawingml/2006/main" xmlns:pic="http://schemas.openxmlformats.org/drawingml/2006/picture" xmlns:c="http://schemas.openxmlformats.org/drawingml/2006/chart" xmlns:lc="http://schemas.openxmlformats.org/drawingml/2006/lockedCanvas" xmlns:dgm="http://schemas.openxmlformats.org/drawingml/2006/diagram" xmlns="http://schemas.microsoft.com/office/tasks/2019/documenttasks" xmlns:cr="http://schemas.microsoft.com/office/comments/2020/reactions">
             <w:drawing>
               <wp:anchor allowOverlap="1" behindDoc="0" distB="0" distT="0" distL="114300" distR="114300" hidden="0" layoutInCell="1" locked="0" relativeHeight="0" simplePos="0">
                 <wp:simplePos x="0" y="0"/>
@@ -800,7 +773,6 @@
               </w:rPr>
             </w:pPr>
             <w:proofErr w:type="spellStart"/>
-            <w:proofErr w:type="gramStart"/>
             <w:r>
               <w:rPr>
                 <w:sz w:val="22"/>
@@ -816,7 +788,6 @@
               </w:rPr>
               <w:t xml:space="preserve"> :</w:t>
             </w:r>
-            <w:proofErr w:type="gramEnd"/>
           </w:p>
         </w:tc>
       </w:tr>
@@ -1338,7 +1309,6 @@
               </w:rPr>
             </w:pPr>
             <w:proofErr w:type="spellStart"/>
-            <w:proofErr w:type="gramStart"/>
             <w:r>
               <w:rPr>
                 <w:sz w:val="22"/>
@@ -1347,7 +1317,6 @@
               <w:t>No.HP</w:t>
             </w:r>
             <w:proofErr w:type="spellEnd"/>
-            <w:proofErr w:type="gramEnd"/>
             <w:r>
               <w:rPr>
                 <w:sz w:val="22"/>
@@ -1607,7 +1576,6 @@
               <w:t xml:space="preserve"> Hak </w:t>
             </w:r>
             <w:proofErr w:type="spellStart"/>
-            <w:proofErr w:type="gramStart"/>
             <w:r>
               <w:rPr>
                 <w:sz w:val="22"/>
@@ -1623,7 +1591,6 @@
               </w:rPr>
               <w:t xml:space="preserve"> :</w:t>
             </w:r>
-            <w:proofErr w:type="gramEnd"/>
           </w:p>
         </w:tc>
       </w:tr>
@@ -2483,7 +2450,6 @@
                 <w:szCs w:val="22"/>
               </w:rPr>
             </w:pPr>
-            <w:proofErr w:type="gramStart"/>
             <w:r>
               <w:rPr>
                 <w:sz w:val="22"/>
@@ -2491,7 +2457,6 @@
               </w:rPr>
               <w:t>Kuasa :</w:t>
             </w:r>
-            <w:proofErr w:type="gramEnd"/>
           </w:p>
         </w:tc>
       </w:tr>
@@ -2625,7 +2590,6 @@
               <w:t xml:space="preserve"> yang </w:t>
             </w:r>
             <w:proofErr w:type="spellStart"/>
-            <w:proofErr w:type="gramStart"/>
             <w:r>
               <w:rPr>
                 <w:sz w:val="22"/>
@@ -2641,7 +2605,6 @@
               </w:rPr>
               <w:t xml:space="preserve"> :</w:t>
             </w:r>
-            <w:proofErr w:type="gramEnd"/>
           </w:p>
         </w:tc>
       </w:tr>
@@ -3148,17 +3111,8 @@
                 <w:sz w:val="22"/>
                 <w:szCs w:val="22"/>
               </w:rPr>
-              <w:t xml:space="preserve"> wilayah </w:t>
+              <w:t xml:space="preserve"> wilayah Indonesia :</w:t>
             </w:r>
-            <w:proofErr w:type="gramStart"/>
-            <w:r>
-              <w:rPr>
-                <w:sz w:val="22"/>
-                <w:szCs w:val="22"/>
-              </w:rPr>
-              <w:t>Indonesia :</w:t>
-            </w:r>
-            <w:proofErr w:type="gramEnd"/>
           </w:p>
         </w:tc>
       </w:tr>
@@ -3884,17 +3838,8 @@
           <w:sz w:val="22"/>
           <w:szCs w:val="22"/>
         </w:rPr>
-        <w:t xml:space="preserve">           Tanda Tangan </w:t>
-      </w:r>
-      <w:proofErr w:type="gramStart"/>
-      <w:r>
-        <w:rPr>
-          <w:sz w:val="22"/>
-          <w:szCs w:val="22"/>
-        </w:rPr>
-        <w:t xml:space="preserve">  :</w:t>
-      </w:r>
-      <w:proofErr w:type="gramEnd"/>
+        <w:t xml:space="preserve">           Tanda Tangan   :</w:t>
+      </w:r>
       <w:r>
         <w:rPr>
           <w:b/>
@@ -3999,7 +3944,7 @@
               </wp:anchor>
             </w:drawing>
           </mc:Choice>
-          <mc:Fallback xmlns:cr="http://schemas.microsoft.com/office/comments/2020/reactions" xmlns="http://schemas.microsoft.com/office/tasks/2019/documenttasks" xmlns:dgm="http://schemas.openxmlformats.org/drawingml/2006/diagram" xmlns:lc="http://schemas.openxmlformats.org/drawingml/2006/lockedCanvas" xmlns:c="http://schemas.openxmlformats.org/drawingml/2006/chart" xmlns:pic="http://schemas.openxmlformats.org/drawingml/2006/picture" xmlns:a="http://schemas.openxmlformats.org/drawingml/2006/main" xmlns:sl="http://schemas.openxmlformats.org/schemaLibrary/2006/main">
+          <mc:Fallback xmlns:sl="http://schemas.openxmlformats.org/schemaLibrary/2006/main" xmlns:a="http://schemas.openxmlformats.org/drawingml/2006/main" xmlns:pic="http://schemas.openxmlformats.org/drawingml/2006/picture" xmlns:c="http://schemas.openxmlformats.org/drawingml/2006/chart" xmlns:lc="http://schemas.openxmlformats.org/drawingml/2006/lockedCanvas" xmlns:dgm="http://schemas.openxmlformats.org/drawingml/2006/diagram" xmlns="http://schemas.microsoft.com/office/tasks/2019/documenttasks" xmlns:cr="http://schemas.microsoft.com/office/comments/2020/reactions">
             <w:drawing>
               <wp:anchor allowOverlap="1" behindDoc="0" distB="0" distT="0" distL="114300" distR="114300" hidden="0" layoutInCell="1" locked="0" relativeHeight="0" simplePos="0">
                 <wp:simplePos x="0" y="0"/>
@@ -4093,7 +4038,7 @@
               </wp:anchor>
             </w:drawing>
           </mc:Choice>
-          <mc:Fallback xmlns:cr="http://schemas.microsoft.com/office/comments/2020/reactions" xmlns="http://schemas.microsoft.com/office/tasks/2019/documenttasks" xmlns:dgm="http://schemas.openxmlformats.org/drawingml/2006/diagram" xmlns:lc="http://schemas.openxmlformats.org/drawingml/2006/lockedCanvas" xmlns:c="http://schemas.openxmlformats.org/drawingml/2006/chart" xmlns:pic="http://schemas.openxmlformats.org/drawingml/2006/picture" xmlns:a="http://schemas.openxmlformats.org/drawingml/2006/main" xmlns:sl="http://schemas.openxmlformats.org/schemaLibrary/2006/main">
+          <mc:Fallback xmlns:sl="http://schemas.openxmlformats.org/schemaLibrary/2006/main" xmlns:a="http://schemas.openxmlformats.org/drawingml/2006/main" xmlns:pic="http://schemas.openxmlformats.org/drawingml/2006/picture" xmlns:c="http://schemas.openxmlformats.org/drawingml/2006/chart" xmlns:lc="http://schemas.openxmlformats.org/drawingml/2006/lockedCanvas" xmlns:dgm="http://schemas.openxmlformats.org/drawingml/2006/diagram" xmlns="http://schemas.microsoft.com/office/tasks/2019/documenttasks" xmlns:cr="http://schemas.microsoft.com/office/comments/2020/reactions">
             <w:drawing>
               <wp:anchor allowOverlap="1" behindDoc="0" distB="0" distT="0" distL="114300" distR="114300" hidden="0" layoutInCell="1" locked="0" relativeHeight="0" simplePos="0">
                 <wp:simplePos x="0" y="0"/>
@@ -4158,7 +4103,6 @@
         <w:t xml:space="preserve">           Nama </w:t>
       </w:r>
       <w:proofErr w:type="spellStart"/>
-      <w:proofErr w:type="gramStart"/>
       <w:r>
         <w:rPr>
           <w:sz w:val="22"/>
@@ -4172,15 +4116,7 @@
           <w:sz w:val="22"/>
           <w:szCs w:val="22"/>
         </w:rPr>
-        <w:t xml:space="preserve"> :</w:t>
-      </w:r>
-      <w:proofErr w:type="gramEnd"/>
-      <w:r>
-        <w:rPr>
-          <w:sz w:val="22"/>
-          <w:szCs w:val="22"/>
-        </w:rPr>
-        <w:t xml:space="preserve"> </w:t>
+        <w:t xml:space="preserve"> : </w:t>
       </w:r>
       <w:r>
         <w:rPr>
@@ -4383,7 +4319,6 @@
         <w:t xml:space="preserve"> </w:t>
       </w:r>
       <w:proofErr w:type="spellStart"/>
-      <w:proofErr w:type="gramStart"/>
       <w:r>
         <w:t>ini</w:t>
       </w:r>
@@ -4391,7 +4326,6 @@
       <w:r>
         <w:t xml:space="preserve"> :</w:t>
       </w:r>
-      <w:proofErr w:type="gramEnd"/>
     </w:p>
     <w:p>
       <w:pPr>
@@ -4697,7 +4631,6 @@
         <w:t xml:space="preserve"> </w:t>
       </w:r>
       <w:proofErr w:type="spellStart"/>
-      <w:proofErr w:type="gramStart"/>
       <w:r>
         <w:t>kepada</w:t>
       </w:r>
@@ -4705,7 +4638,6 @@
       <w:r>
         <w:t xml:space="preserve"> :</w:t>
       </w:r>
-      <w:proofErr w:type="gramEnd"/>
     </w:p>
     <w:p>
       <w:pPr>
@@ -4909,21 +4841,19 @@
         <w:rPr>
           <w:color w:val="C00000"/>
         </w:rPr>
-        <w:t>${</w:t>
-      </w:r>
-      <w:proofErr w:type="gramStart"/>
+        <w:t>${title}</w:t>
+      </w:r>
       <w:r>
         <w:rPr>
           <w:color w:val="C00000"/>
         </w:rPr>
-        <w:t xml:space="preserve">title}  </w:t>
+        <w:t xml:space="preserve"> </w:t>
       </w:r>
       <w:proofErr w:type="spellStart"/>
       <w:r>
         <w:t>untuk</w:t>
       </w:r>
       <w:proofErr w:type="spellEnd"/>
-      <w:proofErr w:type="gramEnd"/>
       <w:r>
         <w:t xml:space="preserve"> </w:t>
       </w:r>
@@ -5450,7 +5380,6 @@
           <w:u w:val="single"/>
         </w:rPr>
       </w:pPr>
-      <w:proofErr w:type="gramStart"/>
       <w:r>
         <w:rPr>
           <w:rFonts w:ascii="Arial" w:eastAsia="Arial" w:hAnsi="Arial" w:cs="Arial"/>
@@ -5462,7 +5391,6 @@
         </w:rPr>
         <w:t>SURAT  PERNYATAAN</w:t>
       </w:r>
-      <w:proofErr w:type="gramEnd"/>
       <w:r>
         <w:rPr>
           <w:noProof/>
@@ -5507,7 +5435,7 @@
               </wp:anchor>
             </w:drawing>
           </mc:Choice>
-          <mc:Fallback xmlns:cr="http://schemas.microsoft.com/office/comments/2020/reactions" xmlns="http://schemas.microsoft.com/office/tasks/2019/documenttasks" xmlns:dgm="http://schemas.openxmlformats.org/drawingml/2006/diagram" xmlns:lc="http://schemas.openxmlformats.org/drawingml/2006/lockedCanvas" xmlns:c="http://schemas.openxmlformats.org/drawingml/2006/chart" xmlns:pic="http://schemas.openxmlformats.org/drawingml/2006/picture" xmlns:a="http://schemas.openxmlformats.org/drawingml/2006/main" xmlns:sl="http://schemas.openxmlformats.org/schemaLibrary/2006/main">
+          <mc:Fallback xmlns:sl="http://schemas.openxmlformats.org/schemaLibrary/2006/main" xmlns:a="http://schemas.openxmlformats.org/drawingml/2006/main" xmlns:pic="http://schemas.openxmlformats.org/drawingml/2006/picture" xmlns:c="http://schemas.openxmlformats.org/drawingml/2006/chart" xmlns:lc="http://schemas.openxmlformats.org/drawingml/2006/lockedCanvas" xmlns:dgm="http://schemas.openxmlformats.org/drawingml/2006/diagram" xmlns="http://schemas.microsoft.com/office/tasks/2019/documenttasks" xmlns:cr="http://schemas.microsoft.com/office/comments/2020/reactions">
             <w:drawing>
               <wp:anchor allowOverlap="1" behindDoc="0" distB="4294967295" distT="4294967295" distL="114300" distR="114300" hidden="0" layoutInCell="1" locked="0" relativeHeight="0" simplePos="0">
                 <wp:simplePos x="0" y="0"/>
@@ -11179,6 +11107,14 @@
               </w:rPr>
               <w:t>materai</w:t>
             </w:r>
+            <w:r>
+              <w:rPr>
+                <w:rFonts w:ascii="Arial" w:eastAsia="Arial" w:hAnsi="Arial" w:cs="Arial"/>
+                <w:sz w:val="18"/>
+                <w:szCs w:val="18"/>
+              </w:rPr>
+              <w:t>_kiri</w:t>
+            </w:r>
             <w:proofErr w:type="spellEnd"/>
             <w:r>
               <w:rPr>
@@ -11209,12 +11145,13 @@
             <w:r>
               <w:rPr>
                 <w:rFonts w:ascii="Arial" w:eastAsia="Arial" w:hAnsi="Arial" w:cs="Arial"/>
-                <w:color w:val="000000"/>
+                <w:color w:val="C00000"/>
                 <w:sz w:val="20"/>
                 <w:szCs w:val="20"/>
               </w:rPr>
-              <w:t>(</w:t>
+              <w:t>${</w:t>
             </w:r>
+            <w:proofErr w:type="spellStart"/>
             <w:r>
               <w:rPr>
                 <w:rFonts w:ascii="Arial" w:eastAsia="Arial" w:hAnsi="Arial" w:cs="Arial"/>
@@ -11222,7 +11159,17 @@
                 <w:sz w:val="20"/>
                 <w:szCs w:val="20"/>
               </w:rPr>
-              <w:t>${name}</w:t>
+              <w:t>pencipta_kiri</w:t>
+            </w:r>
+            <w:proofErr w:type="spellEnd"/>
+            <w:r>
+              <w:rPr>
+                <w:rFonts w:ascii="Arial" w:eastAsia="Arial" w:hAnsi="Arial" w:cs="Arial"/>
+                <w:color w:val="C00000"/>
+                <w:sz w:val="20"/>
+                <w:szCs w:val="20"/>
+              </w:rPr>
+              <w:t>}</w:t>
             </w:r>
             <w:r>
               <w:rPr>
@@ -11231,7 +11178,7 @@
                 <w:sz w:val="20"/>
                 <w:szCs w:val="20"/>
               </w:rPr>
-              <w:t xml:space="preserve">)  </w:t>
+              <w:t xml:space="preserve">  </w:t>
             </w:r>
           </w:p>
           <w:p>
@@ -11346,7 +11293,7 @@
                 <w:sz w:val="20"/>
                 <w:szCs w:val="20"/>
               </w:rPr>
-              <w:t xml:space="preserve">      (</w:t>
+              <w:t xml:space="preserve">      </w:t>
             </w:r>
             <w:r>
               <w:rPr>
@@ -11355,15 +11302,27 @@
                 <w:sz w:val="20"/>
                 <w:szCs w:val="20"/>
               </w:rPr>
-              <w:t>${name}</w:t>
+              <w:t>${</w:t>
             </w:r>
+            <w:proofErr w:type="spellStart"/>
             <w:r>
               <w:rPr>
                 <w:rFonts w:ascii="Arial" w:eastAsia="Arial" w:hAnsi="Arial" w:cs="Arial"/>
+                <w:color w:val="C00000"/>
                 <w:sz w:val="20"/>
                 <w:szCs w:val="20"/>
               </w:rPr>
-              <w:t>)</w:t>
+              <w:t>pencipta_kanan</w:t>
+            </w:r>
+            <w:proofErr w:type="spellEnd"/>
+            <w:r>
+              <w:rPr>
+                <w:rFonts w:ascii="Arial" w:eastAsia="Arial" w:hAnsi="Arial" w:cs="Arial"/>
+                <w:color w:val="C00000"/>
+                <w:sz w:val="20"/>
+                <w:szCs w:val="20"/>
+              </w:rPr>
+              <w:t>}</w:t>
             </w:r>
           </w:p>
         </w:tc>
@@ -11438,7 +11397,6 @@
           <w:szCs w:val="20"/>
         </w:rPr>
       </w:pPr>
-      <w:proofErr w:type="gramStart"/>
       <w:r>
         <w:rPr>
           <w:rFonts w:ascii="Arial" w:eastAsia="Arial" w:hAnsi="Arial" w:cs="Arial"/>
@@ -11450,7 +11408,6 @@
         </w:rPr>
         <w:t>SURAT  PERNYATAAN</w:t>
       </w:r>
-      <w:proofErr w:type="gramEnd"/>
     </w:p>
     <w:p>
       <w:pPr>

</xml_diff>

<commit_message>
style: update university template to use black text color
</commit_message>
<xml_diff>
--- a/public/templates/universitas_formulir_hki.docx
+++ b/public/templates/universitas_formulir_hki.docx
@@ -250,6 +250,7 @@
         </w:rPr>
       </w:pPr>
       <w:proofErr w:type="spellStart"/>
+      <w:proofErr w:type="gramStart"/>
       <w:r>
         <w:rPr>
           <w:b/>
@@ -267,7 +268,17 @@
           <w:sz w:val="22"/>
           <w:szCs w:val="22"/>
         </w:rPr>
-        <w:t xml:space="preserve"> : M.01-HC.03.01 </w:t>
+        <w:t xml:space="preserve"> :</w:t>
+      </w:r>
+      <w:proofErr w:type="gramEnd"/>
+      <w:r>
+        <w:rPr>
+          <w:b/>
+          <w:bCs/>
+          <w:sz w:val="22"/>
+          <w:szCs w:val="22"/>
+        </w:rPr>
+        <w:t xml:space="preserve"> M.01-HC.03.01 </w:t>
       </w:r>
       <w:proofErr w:type="spellStart"/>
       <w:r>
@@ -348,7 +359,7 @@
               </wp:anchor>
             </w:drawing>
           </mc:Choice>
-          <mc:Fallback xmlns:sl="http://schemas.openxmlformats.org/schemaLibrary/2006/main" xmlns:a="http://schemas.openxmlformats.org/drawingml/2006/main" xmlns:pic="http://schemas.openxmlformats.org/drawingml/2006/picture" xmlns:c="http://schemas.openxmlformats.org/drawingml/2006/chart" xmlns:lc="http://schemas.openxmlformats.org/drawingml/2006/lockedCanvas" xmlns:dgm="http://schemas.openxmlformats.org/drawingml/2006/diagram" xmlns="http://schemas.microsoft.com/office/tasks/2019/documenttasks" xmlns:cr="http://schemas.microsoft.com/office/comments/2020/reactions">
+          <mc:Fallback xmlns:cr="http://schemas.microsoft.com/office/comments/2020/reactions" xmlns="http://schemas.microsoft.com/office/tasks/2019/documenttasks" xmlns:dgm="http://schemas.openxmlformats.org/drawingml/2006/diagram" xmlns:lc="http://schemas.openxmlformats.org/drawingml/2006/lockedCanvas" xmlns:c="http://schemas.openxmlformats.org/drawingml/2006/chart" xmlns:pic="http://schemas.openxmlformats.org/drawingml/2006/picture" xmlns:a="http://schemas.openxmlformats.org/drawingml/2006/main" xmlns:sl="http://schemas.openxmlformats.org/schemaLibrary/2006/main">
             <w:drawing>
               <wp:anchor allowOverlap="1" behindDoc="0" distB="0" distT="0" distL="114300" distR="114300" hidden="0" layoutInCell="1" locked="0" relativeHeight="0" simplePos="0">
                 <wp:simplePos x="0" y="0"/>
@@ -415,7 +426,23 @@
           <w:sz w:val="22"/>
           <w:szCs w:val="22"/>
         </w:rPr>
-        <w:t xml:space="preserve"> Yth.     :</w:t>
+        <w:t xml:space="preserve"> </w:t>
+      </w:r>
+      <w:proofErr w:type="gramStart"/>
+      <w:r>
+        <w:rPr>
+          <w:sz w:val="22"/>
+          <w:szCs w:val="22"/>
+        </w:rPr>
+        <w:t xml:space="preserve">Yth.   </w:t>
+      </w:r>
+      <w:proofErr w:type="gramEnd"/>
+      <w:r>
+        <w:rPr>
+          <w:sz w:val="22"/>
+          <w:szCs w:val="22"/>
+        </w:rPr>
+        <w:t xml:space="preserve">  :</w:t>
       </w:r>
     </w:p>
     <w:p>
@@ -666,7 +693,7 @@
               </wp:anchor>
             </w:drawing>
           </mc:Choice>
-          <mc:Fallback xmlns:sl="http://schemas.openxmlformats.org/schemaLibrary/2006/main" xmlns:a="http://schemas.openxmlformats.org/drawingml/2006/main" xmlns:pic="http://schemas.openxmlformats.org/drawingml/2006/picture" xmlns:c="http://schemas.openxmlformats.org/drawingml/2006/chart" xmlns:lc="http://schemas.openxmlformats.org/drawingml/2006/lockedCanvas" xmlns:dgm="http://schemas.openxmlformats.org/drawingml/2006/diagram" xmlns="http://schemas.microsoft.com/office/tasks/2019/documenttasks" xmlns:cr="http://schemas.microsoft.com/office/comments/2020/reactions">
+          <mc:Fallback xmlns:cr="http://schemas.microsoft.com/office/comments/2020/reactions" xmlns="http://schemas.microsoft.com/office/tasks/2019/documenttasks" xmlns:dgm="http://schemas.openxmlformats.org/drawingml/2006/diagram" xmlns:lc="http://schemas.openxmlformats.org/drawingml/2006/lockedCanvas" xmlns:c="http://schemas.openxmlformats.org/drawingml/2006/chart" xmlns:pic="http://schemas.openxmlformats.org/drawingml/2006/picture" xmlns:a="http://schemas.openxmlformats.org/drawingml/2006/main" xmlns:sl="http://schemas.openxmlformats.org/schemaLibrary/2006/main">
             <w:drawing>
               <wp:anchor allowOverlap="1" behindDoc="0" distB="0" distT="0" distL="114300" distR="114300" hidden="0" layoutInCell="1" locked="0" relativeHeight="0" simplePos="0">
                 <wp:simplePos x="0" y="0"/>
@@ -773,6 +800,7 @@
               </w:rPr>
             </w:pPr>
             <w:proofErr w:type="spellStart"/>
+            <w:proofErr w:type="gramStart"/>
             <w:r>
               <w:rPr>
                 <w:sz w:val="22"/>
@@ -788,6 +816,7 @@
               </w:rPr>
               <w:t xml:space="preserve"> :</w:t>
             </w:r>
+            <w:proofErr w:type="gramEnd"/>
           </w:p>
         </w:tc>
       </w:tr>
@@ -918,14 +947,14 @@
           <w:p>
             <w:pPr>
               <w:rPr>
-                <w:color w:val="C00000"/>
+                <w:color w:val="000000" w:themeColor="text1"/>
                 <w:sz w:val="22"/>
                 <w:szCs w:val="22"/>
               </w:rPr>
             </w:pPr>
             <w:r>
               <w:rPr>
-                <w:color w:val="C00000"/>
+                <w:color w:val="000000" w:themeColor="text1"/>
                 <w:sz w:val="22"/>
                 <w:szCs w:val="22"/>
               </w:rPr>
@@ -934,7 +963,7 @@
             <w:proofErr w:type="spellStart"/>
             <w:r>
               <w:rPr>
-                <w:color w:val="C00000"/>
+                <w:color w:val="000000" w:themeColor="text1"/>
                 <w:sz w:val="22"/>
                 <w:szCs w:val="22"/>
               </w:rPr>
@@ -943,7 +972,7 @@
             <w:proofErr w:type="spellEnd"/>
             <w:r>
               <w:rPr>
-                <w:color w:val="C00000"/>
+                <w:color w:val="000000" w:themeColor="text1"/>
                 <w:sz w:val="22"/>
                 <w:szCs w:val="22"/>
               </w:rPr>
@@ -1059,14 +1088,14 @@
           <w:p>
             <w:pPr>
               <w:rPr>
-                <w:color w:val="C00000"/>
+                <w:color w:val="000000" w:themeColor="text1"/>
                 <w:sz w:val="22"/>
                 <w:szCs w:val="22"/>
               </w:rPr>
             </w:pPr>
             <w:r>
               <w:rPr>
-                <w:color w:val="C00000"/>
+                <w:color w:val="000000" w:themeColor="text1"/>
                 <w:sz w:val="22"/>
                 <w:szCs w:val="22"/>
               </w:rPr>
@@ -1075,7 +1104,7 @@
             <w:proofErr w:type="spellStart"/>
             <w:r>
               <w:rPr>
-                <w:color w:val="C00000"/>
+                <w:color w:val="000000" w:themeColor="text1"/>
                 <w:sz w:val="22"/>
                 <w:szCs w:val="22"/>
               </w:rPr>
@@ -1084,7 +1113,7 @@
             <w:proofErr w:type="spellEnd"/>
             <w:r>
               <w:rPr>
-                <w:color w:val="C00000"/>
+                <w:color w:val="000000" w:themeColor="text1"/>
                 <w:sz w:val="22"/>
                 <w:szCs w:val="22"/>
               </w:rPr>
@@ -1205,14 +1234,14 @@
                 <w:between w:val="nil"/>
               </w:pBdr>
               <w:rPr>
-                <w:color w:val="C00000"/>
+                <w:color w:val="000000" w:themeColor="text1"/>
                 <w:sz w:val="22"/>
                 <w:szCs w:val="22"/>
               </w:rPr>
             </w:pPr>
             <w:r>
               <w:rPr>
-                <w:color w:val="C00000"/>
+                <w:color w:val="000000" w:themeColor="text1"/>
                 <w:sz w:val="22"/>
                 <w:szCs w:val="22"/>
               </w:rPr>
@@ -1221,7 +1250,7 @@
             <w:proofErr w:type="spellStart"/>
             <w:r>
               <w:rPr>
-                <w:color w:val="C00000"/>
+                <w:color w:val="000000" w:themeColor="text1"/>
                 <w:sz w:val="22"/>
                 <w:szCs w:val="22"/>
               </w:rPr>
@@ -1230,7 +1259,7 @@
             <w:proofErr w:type="spellEnd"/>
             <w:r>
               <w:rPr>
-                <w:color w:val="C00000"/>
+                <w:color w:val="000000" w:themeColor="text1"/>
                 <w:sz w:val="22"/>
                 <w:szCs w:val="22"/>
               </w:rPr>
@@ -1309,6 +1338,7 @@
               </w:rPr>
             </w:pPr>
             <w:proofErr w:type="spellStart"/>
+            <w:proofErr w:type="gramStart"/>
             <w:r>
               <w:rPr>
                 <w:sz w:val="22"/>
@@ -1317,6 +1347,7 @@
               <w:t>No.HP</w:t>
             </w:r>
             <w:proofErr w:type="spellEnd"/>
+            <w:proofErr w:type="gramEnd"/>
             <w:r>
               <w:rPr>
                 <w:sz w:val="22"/>
@@ -1353,14 +1384,14 @@
           <w:p>
             <w:pPr>
               <w:rPr>
-                <w:color w:val="C00000"/>
+                <w:color w:val="000000" w:themeColor="text1"/>
                 <w:sz w:val="22"/>
                 <w:szCs w:val="22"/>
               </w:rPr>
             </w:pPr>
             <w:r>
               <w:rPr>
-                <w:color w:val="C00000"/>
+                <w:color w:val="000000" w:themeColor="text1"/>
                 <w:sz w:val="22"/>
                 <w:szCs w:val="22"/>
               </w:rPr>
@@ -1369,7 +1400,7 @@
             <w:proofErr w:type="spellStart"/>
             <w:r>
               <w:rPr>
-                <w:color w:val="C00000"/>
+                <w:color w:val="000000" w:themeColor="text1"/>
                 <w:sz w:val="22"/>
                 <w:szCs w:val="22"/>
               </w:rPr>
@@ -1378,7 +1409,7 @@
             <w:proofErr w:type="spellEnd"/>
             <w:r>
               <w:rPr>
-                <w:color w:val="C00000"/>
+                <w:color w:val="000000" w:themeColor="text1"/>
                 <w:sz w:val="22"/>
                 <w:szCs w:val="22"/>
               </w:rPr>
@@ -1387,7 +1418,7 @@
             <w:proofErr w:type="spellStart"/>
             <w:r>
               <w:rPr>
-                <w:color w:val="C00000"/>
+                <w:color w:val="000000" w:themeColor="text1"/>
                 <w:sz w:val="22"/>
                 <w:szCs w:val="22"/>
               </w:rPr>
@@ -1396,7 +1427,7 @@
             <w:proofErr w:type="spellEnd"/>
             <w:r>
               <w:rPr>
-                <w:color w:val="C00000"/>
+                <w:color w:val="000000" w:themeColor="text1"/>
                 <w:sz w:val="22"/>
                 <w:szCs w:val="22"/>
               </w:rPr>
@@ -1576,6 +1607,7 @@
               <w:t xml:space="preserve"> Hak </w:t>
             </w:r>
             <w:proofErr w:type="spellStart"/>
+            <w:proofErr w:type="gramStart"/>
             <w:r>
               <w:rPr>
                 <w:sz w:val="22"/>
@@ -1591,6 +1623,7 @@
               </w:rPr>
               <w:t xml:space="preserve"> :</w:t>
             </w:r>
+            <w:proofErr w:type="gramEnd"/>
           </w:p>
         </w:tc>
       </w:tr>
@@ -2450,6 +2483,7 @@
                 <w:szCs w:val="22"/>
               </w:rPr>
             </w:pPr>
+            <w:proofErr w:type="gramStart"/>
             <w:r>
               <w:rPr>
                 <w:sz w:val="22"/>
@@ -2457,6 +2491,7 @@
               </w:rPr>
               <w:t>Kuasa :</w:t>
             </w:r>
+            <w:proofErr w:type="gramEnd"/>
           </w:p>
         </w:tc>
       </w:tr>
@@ -2590,6 +2625,7 @@
               <w:t xml:space="preserve"> yang </w:t>
             </w:r>
             <w:proofErr w:type="spellStart"/>
+            <w:proofErr w:type="gramStart"/>
             <w:r>
               <w:rPr>
                 <w:sz w:val="22"/>
@@ -2605,6 +2641,7 @@
               </w:rPr>
               <w:t xml:space="preserve"> :</w:t>
             </w:r>
+            <w:proofErr w:type="gramEnd"/>
           </w:p>
         </w:tc>
       </w:tr>
@@ -2733,14 +2770,14 @@
           <w:p>
             <w:pPr>
               <w:rPr>
-                <w:color w:val="C00000"/>
+                <w:color w:val="000000" w:themeColor="text1"/>
                 <w:sz w:val="22"/>
                 <w:szCs w:val="22"/>
               </w:rPr>
             </w:pPr>
             <w:r>
               <w:rPr>
-                <w:color w:val="C00000"/>
+                <w:color w:val="000000" w:themeColor="text1"/>
                 <w:sz w:val="22"/>
                 <w:szCs w:val="22"/>
               </w:rPr>
@@ -2749,7 +2786,7 @@
             <w:proofErr w:type="spellStart"/>
             <w:r>
               <w:rPr>
-                <w:color w:val="C00000"/>
+                <w:color w:val="000000" w:themeColor="text1"/>
                 <w:sz w:val="22"/>
                 <w:szCs w:val="22"/>
               </w:rPr>
@@ -2758,7 +2795,7 @@
             <w:proofErr w:type="spellEnd"/>
             <w:r>
               <w:rPr>
-                <w:color w:val="C00000"/>
+                <w:color w:val="000000" w:themeColor="text1"/>
                 <w:sz w:val="22"/>
                 <w:szCs w:val="22"/>
               </w:rPr>
@@ -2895,14 +2932,14 @@
             <w:pPr>
               <w:ind w:right="61"/>
               <w:rPr>
-                <w:color w:val="C00000"/>
+                <w:color w:val="000000" w:themeColor="text1"/>
                 <w:sz w:val="22"/>
                 <w:szCs w:val="22"/>
               </w:rPr>
             </w:pPr>
             <w:r>
               <w:rPr>
-                <w:color w:val="C00000"/>
+                <w:color w:val="000000" w:themeColor="text1"/>
                 <w:sz w:val="22"/>
                 <w:szCs w:val="22"/>
               </w:rPr>
@@ -3111,8 +3148,17 @@
                 <w:sz w:val="22"/>
                 <w:szCs w:val="22"/>
               </w:rPr>
-              <w:t xml:space="preserve"> wilayah Indonesia :</w:t>
+              <w:t xml:space="preserve"> wilayah </w:t>
             </w:r>
+            <w:proofErr w:type="gramStart"/>
+            <w:r>
+              <w:rPr>
+                <w:sz w:val="22"/>
+                <w:szCs w:val="22"/>
+              </w:rPr>
+              <w:t>Indonesia :</w:t>
+            </w:r>
+            <w:proofErr w:type="gramEnd"/>
           </w:p>
         </w:tc>
       </w:tr>
@@ -3259,14 +3305,14 @@
           <w:p>
             <w:pPr>
               <w:rPr>
-                <w:color w:val="C00000"/>
+                <w:color w:val="000000" w:themeColor="text1"/>
                 <w:sz w:val="22"/>
                 <w:szCs w:val="22"/>
               </w:rPr>
             </w:pPr>
             <w:r>
               <w:rPr>
-                <w:color w:val="C00000"/>
+                <w:color w:val="000000" w:themeColor="text1"/>
                 <w:sz w:val="22"/>
                 <w:szCs w:val="22"/>
               </w:rPr>
@@ -3275,7 +3321,7 @@
             <w:proofErr w:type="spellStart"/>
             <w:r>
               <w:rPr>
-                <w:color w:val="C00000"/>
+                <w:color w:val="000000" w:themeColor="text1"/>
                 <w:sz w:val="22"/>
                 <w:szCs w:val="22"/>
               </w:rPr>
@@ -3284,7 +3330,7 @@
             <w:proofErr w:type="spellEnd"/>
             <w:r>
               <w:rPr>
-                <w:color w:val="C00000"/>
+                <w:color w:val="000000" w:themeColor="text1"/>
                 <w:sz w:val="22"/>
                 <w:szCs w:val="22"/>
               </w:rPr>
@@ -3436,14 +3482,14 @@
           <w:p>
             <w:pPr>
               <w:rPr>
-                <w:color w:val="C00000"/>
+                <w:color w:val="000000" w:themeColor="text1"/>
                 <w:sz w:val="22"/>
                 <w:szCs w:val="22"/>
               </w:rPr>
             </w:pPr>
             <w:r>
               <w:rPr>
-                <w:color w:val="C00000"/>
+                <w:color w:val="000000" w:themeColor="text1"/>
                 <w:sz w:val="22"/>
                 <w:szCs w:val="22"/>
               </w:rPr>
@@ -3452,7 +3498,7 @@
             <w:proofErr w:type="spellStart"/>
             <w:r>
               <w:rPr>
-                <w:color w:val="C00000"/>
+                <w:color w:val="000000" w:themeColor="text1"/>
                 <w:sz w:val="22"/>
                 <w:szCs w:val="22"/>
               </w:rPr>
@@ -3461,7 +3507,7 @@
             <w:proofErr w:type="spellEnd"/>
             <w:r>
               <w:rPr>
-                <w:color w:val="C00000"/>
+                <w:color w:val="000000" w:themeColor="text1"/>
                 <w:sz w:val="22"/>
                 <w:szCs w:val="22"/>
               </w:rPr>
@@ -3542,6 +3588,7 @@
           <w:p>
             <w:pPr>
               <w:rPr>
+                <w:color w:val="000000" w:themeColor="text1"/>
                 <w:sz w:val="22"/>
                 <w:szCs w:val="22"/>
               </w:rPr>
@@ -3663,13 +3710,14 @@
           <w:p>
             <w:pPr>
               <w:rPr>
+                <w:color w:val="000000" w:themeColor="text1"/>
                 <w:sz w:val="22"/>
                 <w:szCs w:val="22"/>
               </w:rPr>
             </w:pPr>
             <w:r>
               <w:rPr>
-                <w:color w:val="C00000"/>
+                <w:color w:val="000000" w:themeColor="text1"/>
                 <w:sz w:val="22"/>
                 <w:szCs w:val="22"/>
               </w:rPr>
@@ -3678,7 +3726,7 @@
             <w:proofErr w:type="spellStart"/>
             <w:r>
               <w:rPr>
-                <w:color w:val="C00000"/>
+                <w:color w:val="000000" w:themeColor="text1"/>
                 <w:sz w:val="22"/>
                 <w:szCs w:val="22"/>
               </w:rPr>
@@ -3687,7 +3735,7 @@
             <w:proofErr w:type="spellEnd"/>
             <w:r>
               <w:rPr>
-                <w:color w:val="C00000"/>
+                <w:color w:val="000000" w:themeColor="text1"/>
                 <w:sz w:val="22"/>
                 <w:szCs w:val="22"/>
               </w:rPr>
@@ -3722,6 +3770,7 @@
         <w:ind w:left="4593" w:hanging="4502"/>
         <w:jc w:val="right"/>
         <w:rPr>
+          <w:color w:val="000000" w:themeColor="text1"/>
           <w:sz w:val="22"/>
           <w:szCs w:val="22"/>
         </w:rPr>
@@ -3736,7 +3785,7 @@
       </w:r>
       <w:r>
         <w:rPr>
-          <w:color w:val="C00000"/>
+          <w:color w:val="000000" w:themeColor="text1"/>
           <w:sz w:val="22"/>
           <w:szCs w:val="22"/>
         </w:rPr>
@@ -3745,7 +3794,7 @@
       <w:proofErr w:type="spellStart"/>
       <w:r>
         <w:rPr>
-          <w:color w:val="C00000"/>
+          <w:color w:val="000000" w:themeColor="text1"/>
           <w:sz w:val="22"/>
           <w:szCs w:val="22"/>
         </w:rPr>
@@ -3754,7 +3803,7 @@
       <w:proofErr w:type="spellEnd"/>
       <w:r>
         <w:rPr>
-          <w:color w:val="C00000"/>
+          <w:color w:val="000000" w:themeColor="text1"/>
           <w:sz w:val="22"/>
           <w:szCs w:val="22"/>
         </w:rPr>
@@ -3838,8 +3887,17 @@
           <w:sz w:val="22"/>
           <w:szCs w:val="22"/>
         </w:rPr>
-        <w:t xml:space="preserve">           Tanda Tangan   :</w:t>
-      </w:r>
+        <w:t xml:space="preserve">           Tanda Tangan </w:t>
+      </w:r>
+      <w:proofErr w:type="gramStart"/>
+      <w:r>
+        <w:rPr>
+          <w:sz w:val="22"/>
+          <w:szCs w:val="22"/>
+        </w:rPr>
+        <w:t xml:space="preserve">  :</w:t>
+      </w:r>
+      <w:proofErr w:type="gramEnd"/>
       <w:r>
         <w:rPr>
           <w:b/>
@@ -3944,7 +4002,7 @@
               </wp:anchor>
             </w:drawing>
           </mc:Choice>
-          <mc:Fallback xmlns:sl="http://schemas.openxmlformats.org/schemaLibrary/2006/main" xmlns:a="http://schemas.openxmlformats.org/drawingml/2006/main" xmlns:pic="http://schemas.openxmlformats.org/drawingml/2006/picture" xmlns:c="http://schemas.openxmlformats.org/drawingml/2006/chart" xmlns:lc="http://schemas.openxmlformats.org/drawingml/2006/lockedCanvas" xmlns:dgm="http://schemas.openxmlformats.org/drawingml/2006/diagram" xmlns="http://schemas.microsoft.com/office/tasks/2019/documenttasks" xmlns:cr="http://schemas.microsoft.com/office/comments/2020/reactions">
+          <mc:Fallback xmlns:cr="http://schemas.microsoft.com/office/comments/2020/reactions" xmlns="http://schemas.microsoft.com/office/tasks/2019/documenttasks" xmlns:dgm="http://schemas.openxmlformats.org/drawingml/2006/diagram" xmlns:lc="http://schemas.openxmlformats.org/drawingml/2006/lockedCanvas" xmlns:c="http://schemas.openxmlformats.org/drawingml/2006/chart" xmlns:pic="http://schemas.openxmlformats.org/drawingml/2006/picture" xmlns:a="http://schemas.openxmlformats.org/drawingml/2006/main" xmlns:sl="http://schemas.openxmlformats.org/schemaLibrary/2006/main">
             <w:drawing>
               <wp:anchor allowOverlap="1" behindDoc="0" distB="0" distT="0" distL="114300" distR="114300" hidden="0" layoutInCell="1" locked="0" relativeHeight="0" simplePos="0">
                 <wp:simplePos x="0" y="0"/>
@@ -4038,7 +4096,7 @@
               </wp:anchor>
             </w:drawing>
           </mc:Choice>
-          <mc:Fallback xmlns:sl="http://schemas.openxmlformats.org/schemaLibrary/2006/main" xmlns:a="http://schemas.openxmlformats.org/drawingml/2006/main" xmlns:pic="http://schemas.openxmlformats.org/drawingml/2006/picture" xmlns:c="http://schemas.openxmlformats.org/drawingml/2006/chart" xmlns:lc="http://schemas.openxmlformats.org/drawingml/2006/lockedCanvas" xmlns:dgm="http://schemas.openxmlformats.org/drawingml/2006/diagram" xmlns="http://schemas.microsoft.com/office/tasks/2019/documenttasks" xmlns:cr="http://schemas.microsoft.com/office/comments/2020/reactions">
+          <mc:Fallback xmlns:cr="http://schemas.microsoft.com/office/comments/2020/reactions" xmlns="http://schemas.microsoft.com/office/tasks/2019/documenttasks" xmlns:dgm="http://schemas.openxmlformats.org/drawingml/2006/diagram" xmlns:lc="http://schemas.openxmlformats.org/drawingml/2006/lockedCanvas" xmlns:c="http://schemas.openxmlformats.org/drawingml/2006/chart" xmlns:pic="http://schemas.openxmlformats.org/drawingml/2006/picture" xmlns:a="http://schemas.openxmlformats.org/drawingml/2006/main" xmlns:sl="http://schemas.openxmlformats.org/schemaLibrary/2006/main">
             <w:drawing>
               <wp:anchor allowOverlap="1" behindDoc="0" distB="0" distT="0" distL="114300" distR="114300" hidden="0" layoutInCell="1" locked="0" relativeHeight="0" simplePos="0">
                 <wp:simplePos x="0" y="0"/>
@@ -4103,6 +4161,7 @@
         <w:t xml:space="preserve">           Nama </w:t>
       </w:r>
       <w:proofErr w:type="spellStart"/>
+      <w:proofErr w:type="gramStart"/>
       <w:r>
         <w:rPr>
           <w:sz w:val="22"/>
@@ -4116,29 +4175,37 @@
           <w:sz w:val="22"/>
           <w:szCs w:val="22"/>
         </w:rPr>
-        <w:t xml:space="preserve"> : </w:t>
-      </w:r>
-      <w:r>
-        <w:rPr>
-          <w:color w:val="C00000"/>
+        <w:t xml:space="preserve"> :</w:t>
+      </w:r>
+      <w:proofErr w:type="gramEnd"/>
+      <w:r>
+        <w:rPr>
           <w:sz w:val="22"/>
           <w:szCs w:val="22"/>
         </w:rPr>
-        <w:t>${</w:t>
-      </w:r>
-      <w:proofErr w:type="spellStart"/>
-      <w:r>
-        <w:rPr>
-          <w:color w:val="C00000"/>
+        <w:t xml:space="preserve"> </w:t>
+      </w:r>
+      <w:r>
+        <w:rPr>
+          <w:color w:val="000000" w:themeColor="text1"/>
           <w:sz w:val="22"/>
           <w:szCs w:val="22"/>
         </w:rPr>
+        <w:t>${</w:t>
+      </w:r>
+      <w:proofErr w:type="spellStart"/>
+      <w:r>
+        <w:rPr>
+          <w:color w:val="000000" w:themeColor="text1"/>
+          <w:sz w:val="22"/>
+          <w:szCs w:val="22"/>
+        </w:rPr>
         <w:t>leader_name</w:t>
       </w:r>
       <w:proofErr w:type="spellEnd"/>
       <w:r>
         <w:rPr>
-          <w:color w:val="C00000"/>
+          <w:color w:val="000000" w:themeColor="text1"/>
           <w:sz w:val="22"/>
           <w:szCs w:val="22"/>
         </w:rPr>
@@ -4319,6 +4386,7 @@
         <w:t xml:space="preserve"> </w:t>
       </w:r>
       <w:proofErr w:type="spellStart"/>
+      <w:proofErr w:type="gramStart"/>
       <w:r>
         <w:t>ini</w:t>
       </w:r>
@@ -4326,6 +4394,7 @@
       <w:r>
         <w:t xml:space="preserve"> :</w:t>
       </w:r>
+      <w:proofErr w:type="gramEnd"/>
     </w:p>
     <w:p>
       <w:pPr>
@@ -4417,26 +4486,26 @@
             <w:pPr>
               <w:ind w:right="1157"/>
               <w:rPr>
-                <w:color w:val="FF0000"/>
+                <w:color w:val="000000" w:themeColor="text1"/>
               </w:rPr>
             </w:pPr>
             <w:r>
               <w:rPr>
-                <w:color w:val="FF0000"/>
+                <w:color w:val="000000" w:themeColor="text1"/>
               </w:rPr>
               <w:t>${</w:t>
             </w:r>
             <w:proofErr w:type="spellStart"/>
             <w:r>
               <w:rPr>
-                <w:color w:val="FF0000"/>
+                <w:color w:val="000000" w:themeColor="text1"/>
               </w:rPr>
               <w:t>nama_pencipta</w:t>
             </w:r>
             <w:proofErr w:type="spellEnd"/>
             <w:r>
               <w:rPr>
-                <w:color w:val="FF0000"/>
+                <w:color w:val="000000" w:themeColor="text1"/>
               </w:rPr>
               <w:t xml:space="preserve">}  </w:t>
             </w:r>
@@ -4490,26 +4559,26 @@
             <w:pPr>
               <w:ind w:right="1157"/>
               <w:rPr>
-                <w:color w:val="FF0000"/>
+                <w:color w:val="000000" w:themeColor="text1"/>
               </w:rPr>
             </w:pPr>
             <w:r>
               <w:rPr>
-                <w:color w:val="FF0000"/>
+                <w:color w:val="000000" w:themeColor="text1"/>
               </w:rPr>
               <w:t>${</w:t>
             </w:r>
             <w:proofErr w:type="spellStart"/>
             <w:r>
               <w:rPr>
-                <w:color w:val="FF0000"/>
+                <w:color w:val="000000" w:themeColor="text1"/>
               </w:rPr>
               <w:t>alamat_pencipta</w:t>
             </w:r>
             <w:proofErr w:type="spellEnd"/>
             <w:r>
               <w:rPr>
-                <w:color w:val="FF0000"/>
+                <w:color w:val="000000" w:themeColor="text1"/>
               </w:rPr>
               <w:t>}</w:t>
             </w:r>
@@ -4631,6 +4700,7 @@
         <w:t xml:space="preserve"> </w:t>
       </w:r>
       <w:proofErr w:type="spellStart"/>
+      <w:proofErr w:type="gramStart"/>
       <w:r>
         <w:t>kepada</w:t>
       </w:r>
@@ -4638,6 +4708,7 @@
       <w:r>
         <w:t xml:space="preserve"> :</w:t>
       </w:r>
+      <w:proofErr w:type="gramEnd"/>
     </w:p>
     <w:p>
       <w:pPr>
@@ -4804,21 +4875,21 @@
       </w:r>
       <w:r>
         <w:rPr>
-          <w:color w:val="C00000"/>
+          <w:color w:val="000000" w:themeColor="text1"/>
         </w:rPr>
         <w:t>${</w:t>
       </w:r>
       <w:proofErr w:type="spellStart"/>
       <w:r>
         <w:rPr>
-          <w:color w:val="C00000"/>
+          <w:color w:val="000000" w:themeColor="text1"/>
         </w:rPr>
         <w:t>jenis_karya_id</w:t>
       </w:r>
       <w:proofErr w:type="spellEnd"/>
       <w:r>
         <w:rPr>
-          <w:color w:val="C00000"/>
+          <w:color w:val="000000" w:themeColor="text1"/>
         </w:rPr>
         <w:t>}</w:t>
       </w:r>
@@ -4826,26 +4897,27 @@
         <w:rPr>
           <w:b/>
           <w:bCs/>
-        </w:rPr>
-        <w:t xml:space="preserve"> </w:t>
-      </w:r>
-      <w:proofErr w:type="spellStart"/>
-      <w:r>
+          <w:color w:val="000000" w:themeColor="text1"/>
+        </w:rPr>
+        <w:t xml:space="preserve"> </w:t>
+      </w:r>
+      <w:proofErr w:type="spellStart"/>
+      <w:r>
+        <w:rPr>
+          <w:color w:val="000000" w:themeColor="text1"/>
+        </w:rPr>
         <w:t>berjudul</w:t>
       </w:r>
       <w:proofErr w:type="spellEnd"/>
       <w:r>
-        <w:t xml:space="preserve"> </w:t>
-      </w:r>
-      <w:r>
-        <w:rPr>
-          <w:color w:val="C00000"/>
-        </w:rPr>
-        <w:t>${title}</w:t>
-      </w:r>
-      <w:r>
-        <w:rPr>
-          <w:color w:val="C00000"/>
+        <w:rPr>
+          <w:color w:val="000000" w:themeColor="text1"/>
+        </w:rPr>
+        <w:t xml:space="preserve"> ${title}</w:t>
+      </w:r>
+      <w:r>
+        <w:rPr>
+          <w:color w:val="000000" w:themeColor="text1"/>
         </w:rPr>
         <w:t xml:space="preserve"> </w:t>
       </w:r>
@@ -5057,21 +5129,21 @@
       </w:r>
       <w:r>
         <w:rPr>
-          <w:color w:val="C00000"/>
+          <w:color w:val="000000" w:themeColor="text1"/>
         </w:rPr>
         <w:t>${</w:t>
       </w:r>
       <w:proofErr w:type="spellStart"/>
       <w:r>
         <w:rPr>
-          <w:color w:val="C00000"/>
+          <w:color w:val="000000" w:themeColor="text1"/>
         </w:rPr>
         <w:t>tanggal_download</w:t>
       </w:r>
       <w:proofErr w:type="spellEnd"/>
       <w:r>
         <w:rPr>
-          <w:color w:val="C00000"/>
+          <w:color w:val="000000" w:themeColor="text1"/>
         </w:rPr>
         <w:t>}</w:t>
       </w:r>
@@ -5290,25 +5362,22 @@
               <w:ind w:right="771"/>
             </w:pPr>
             <w:r>
-              <w:t>(</w:t>
-            </w:r>
-            <w:r>
-              <w:rPr>
-                <w:color w:val="FF0000"/>
-              </w:rPr>
-              <w:t>${</w:t>
+              <w:rPr>
+                <w:color w:val="000000" w:themeColor="text1"/>
+              </w:rPr>
+              <w:t>(${</w:t>
             </w:r>
             <w:proofErr w:type="spellStart"/>
             <w:r>
               <w:rPr>
-                <w:color w:val="FF0000"/>
+                <w:color w:val="000000" w:themeColor="text1"/>
               </w:rPr>
               <w:t>signature_name</w:t>
             </w:r>
             <w:proofErr w:type="spellEnd"/>
             <w:r>
               <w:rPr>
-                <w:color w:val="FF0000"/>
+                <w:color w:val="000000" w:themeColor="text1"/>
               </w:rPr>
               <w:t>}</w:t>
             </w:r>
@@ -5380,6 +5449,7 @@
           <w:u w:val="single"/>
         </w:rPr>
       </w:pPr>
+      <w:proofErr w:type="gramStart"/>
       <w:r>
         <w:rPr>
           <w:rFonts w:ascii="Arial" w:eastAsia="Arial" w:hAnsi="Arial" w:cs="Arial"/>
@@ -5391,6 +5461,7 @@
         </w:rPr>
         <w:t>SURAT  PERNYATAAN</w:t>
       </w:r>
+      <w:proofErr w:type="gramEnd"/>
       <w:r>
         <w:rPr>
           <w:noProof/>
@@ -5435,7 +5506,7 @@
               </wp:anchor>
             </w:drawing>
           </mc:Choice>
-          <mc:Fallback xmlns:sl="http://schemas.openxmlformats.org/schemaLibrary/2006/main" xmlns:a="http://schemas.openxmlformats.org/drawingml/2006/main" xmlns:pic="http://schemas.openxmlformats.org/drawingml/2006/picture" xmlns:c="http://schemas.openxmlformats.org/drawingml/2006/chart" xmlns:lc="http://schemas.openxmlformats.org/drawingml/2006/lockedCanvas" xmlns:dgm="http://schemas.openxmlformats.org/drawingml/2006/diagram" xmlns="http://schemas.microsoft.com/office/tasks/2019/documenttasks" xmlns:cr="http://schemas.microsoft.com/office/comments/2020/reactions">
+          <mc:Fallback xmlns:cr="http://schemas.microsoft.com/office/comments/2020/reactions" xmlns="http://schemas.microsoft.com/office/tasks/2019/documenttasks" xmlns:dgm="http://schemas.openxmlformats.org/drawingml/2006/diagram" xmlns:lc="http://schemas.openxmlformats.org/drawingml/2006/lockedCanvas" xmlns:c="http://schemas.openxmlformats.org/drawingml/2006/chart" xmlns:pic="http://schemas.openxmlformats.org/drawingml/2006/picture" xmlns:a="http://schemas.openxmlformats.org/drawingml/2006/main" xmlns:sl="http://schemas.openxmlformats.org/schemaLibrary/2006/main">
             <w:drawing>
               <wp:anchor allowOverlap="1" behindDoc="0" distB="4294967295" distT="4294967295" distL="114300" distR="114300" hidden="0" layoutInCell="1" locked="0" relativeHeight="0" simplePos="0">
                 <wp:simplePos x="0" y="0"/>
@@ -5727,7 +5798,7 @@
             <w:pPr>
               <w:rPr>
                 <w:rFonts w:ascii="Arial" w:eastAsia="Arial" w:hAnsi="Arial" w:cs="Arial"/>
-                <w:color w:val="C00000"/>
+                <w:color w:val="000000" w:themeColor="text1"/>
                 <w:sz w:val="20"/>
                 <w:szCs w:val="20"/>
               </w:rPr>
@@ -5735,7 +5806,7 @@
             <w:r>
               <w:rPr>
                 <w:rFonts w:ascii="Arial" w:eastAsia="Arial" w:hAnsi="Arial" w:cs="Arial"/>
-                <w:color w:val="C00000"/>
+                <w:color w:val="000000" w:themeColor="text1"/>
                 <w:sz w:val="20"/>
                 <w:szCs w:val="20"/>
               </w:rPr>
@@ -5745,7 +5816,7 @@
             <w:r>
               <w:rPr>
                 <w:rFonts w:ascii="Arial" w:eastAsia="Arial" w:hAnsi="Arial" w:cs="Arial"/>
-                <w:color w:val="C00000"/>
+                <w:color w:val="000000" w:themeColor="text1"/>
                 <w:sz w:val="20"/>
                 <w:szCs w:val="20"/>
               </w:rPr>
@@ -5755,7 +5826,7 @@
             <w:r>
               <w:rPr>
                 <w:rFonts w:ascii="Arial" w:eastAsia="Arial" w:hAnsi="Arial" w:cs="Arial"/>
-                <w:color w:val="C00000"/>
+                <w:color w:val="000000" w:themeColor="text1"/>
                 <w:sz w:val="20"/>
                 <w:szCs w:val="20"/>
               </w:rPr>
@@ -5834,7 +5905,7 @@
               <w:jc w:val="both"/>
               <w:rPr>
                 <w:rFonts w:ascii="Arial" w:eastAsia="Arial" w:hAnsi="Arial" w:cs="Arial"/>
-                <w:color w:val="C00000"/>
+                <w:color w:val="000000" w:themeColor="text1"/>
                 <w:sz w:val="20"/>
                 <w:szCs w:val="20"/>
               </w:rPr>
@@ -5842,7 +5913,7 @@
             <w:r>
               <w:rPr>
                 <w:rFonts w:ascii="Arial" w:eastAsia="Arial" w:hAnsi="Arial" w:cs="Arial"/>
-                <w:color w:val="C00000"/>
+                <w:color w:val="000000" w:themeColor="text1"/>
                 <w:sz w:val="20"/>
                 <w:szCs w:val="20"/>
               </w:rPr>
@@ -5852,7 +5923,7 @@
             <w:r>
               <w:rPr>
                 <w:rFonts w:ascii="Arial" w:eastAsia="Arial" w:hAnsi="Arial" w:cs="Arial"/>
-                <w:color w:val="C00000"/>
+                <w:color w:val="000000" w:themeColor="text1"/>
                 <w:sz w:val="20"/>
                 <w:szCs w:val="20"/>
               </w:rPr>
@@ -5862,7 +5933,7 @@
             <w:r>
               <w:rPr>
                 <w:rFonts w:ascii="Arial" w:eastAsia="Arial" w:hAnsi="Arial" w:cs="Arial"/>
-                <w:color w:val="C00000"/>
+                <w:color w:val="000000" w:themeColor="text1"/>
                 <w:sz w:val="20"/>
                 <w:szCs w:val="20"/>
               </w:rPr>
@@ -5939,7 +6010,7 @@
               <w:jc w:val="both"/>
               <w:rPr>
                 <w:rFonts w:ascii="Arial" w:eastAsia="Arial" w:hAnsi="Arial" w:cs="Arial"/>
-                <w:color w:val="C00000"/>
+                <w:color w:val="000000" w:themeColor="text1"/>
                 <w:sz w:val="20"/>
                 <w:szCs w:val="20"/>
               </w:rPr>
@@ -5947,7 +6018,7 @@
             <w:r>
               <w:rPr>
                 <w:rFonts w:ascii="Arial" w:eastAsia="Arial" w:hAnsi="Arial" w:cs="Arial"/>
-                <w:color w:val="C00000"/>
+                <w:color w:val="000000" w:themeColor="text1"/>
                 <w:sz w:val="20"/>
                 <w:szCs w:val="20"/>
               </w:rPr>
@@ -5957,7 +6028,7 @@
             <w:r>
               <w:rPr>
                 <w:rFonts w:ascii="Arial" w:eastAsia="Arial" w:hAnsi="Arial" w:cs="Arial"/>
-                <w:color w:val="C00000"/>
+                <w:color w:val="000000" w:themeColor="text1"/>
                 <w:sz w:val="20"/>
                 <w:szCs w:val="20"/>
               </w:rPr>
@@ -5967,7 +6038,7 @@
             <w:r>
               <w:rPr>
                 <w:rFonts w:ascii="Arial" w:eastAsia="Arial" w:hAnsi="Arial" w:cs="Arial"/>
-                <w:color w:val="C00000"/>
+                <w:color w:val="000000" w:themeColor="text1"/>
                 <w:sz w:val="20"/>
                 <w:szCs w:val="20"/>
               </w:rPr>
@@ -6163,7 +6234,7 @@
         <w:jc w:val="both"/>
         <w:rPr>
           <w:rFonts w:ascii="Arial" w:eastAsia="Arial" w:hAnsi="Arial" w:cs="Arial"/>
-          <w:color w:val="C00000"/>
+          <w:color w:val="000000" w:themeColor="text1"/>
           <w:sz w:val="20"/>
           <w:szCs w:val="20"/>
         </w:rPr>
@@ -6172,6 +6243,7 @@
       <w:r>
         <w:rPr>
           <w:rFonts w:ascii="Arial" w:eastAsia="Arial" w:hAnsi="Arial" w:cs="Arial"/>
+          <w:color w:val="000000" w:themeColor="text1"/>
           <w:sz w:val="20"/>
           <w:szCs w:val="20"/>
         </w:rPr>
@@ -6181,6 +6253,7 @@
       <w:r>
         <w:rPr>
           <w:rFonts w:ascii="Arial" w:eastAsia="Arial" w:hAnsi="Arial" w:cs="Arial"/>
+          <w:color w:val="000000" w:themeColor="text1"/>
           <w:sz w:val="20"/>
           <w:szCs w:val="20"/>
         </w:rPr>
@@ -6190,25 +6263,18 @@
       <w:r>
         <w:rPr>
           <w:rFonts w:ascii="Arial" w:eastAsia="Arial" w:hAnsi="Arial" w:cs="Arial"/>
+          <w:color w:val="000000" w:themeColor="text1"/>
           <w:sz w:val="20"/>
           <w:szCs w:val="20"/>
         </w:rPr>
         <w:tab/>
-      </w:r>
-      <w:r>
-        <w:rPr>
-          <w:rFonts w:ascii="Arial" w:eastAsia="Arial" w:hAnsi="Arial" w:cs="Arial"/>
-          <w:color w:val="C00000"/>
-          <w:sz w:val="20"/>
-          <w:szCs w:val="20"/>
-        </w:rPr>
         <w:t>${</w:t>
       </w:r>
       <w:proofErr w:type="spellStart"/>
       <w:r>
         <w:rPr>
           <w:rFonts w:ascii="Arial" w:eastAsia="Arial" w:hAnsi="Arial" w:cs="Arial"/>
-          <w:color w:val="C00000"/>
+          <w:color w:val="000000" w:themeColor="text1"/>
           <w:sz w:val="20"/>
           <w:szCs w:val="20"/>
         </w:rPr>
@@ -6218,7 +6284,7 @@
       <w:r>
         <w:rPr>
           <w:rFonts w:ascii="Arial" w:eastAsia="Arial" w:hAnsi="Arial" w:cs="Arial"/>
-          <w:color w:val="C00000"/>
+          <w:color w:val="000000" w:themeColor="text1"/>
           <w:sz w:val="20"/>
           <w:szCs w:val="20"/>
         </w:rPr>
@@ -6236,6 +6302,7 @@
         <w:jc w:val="both"/>
         <w:rPr>
           <w:rFonts w:ascii="Arial" w:eastAsia="Arial" w:hAnsi="Arial" w:cs="Arial"/>
+          <w:color w:val="000000" w:themeColor="text1"/>
           <w:sz w:val="20"/>
           <w:szCs w:val="20"/>
         </w:rPr>
@@ -6244,6 +6311,7 @@
       <w:r>
         <w:rPr>
           <w:rFonts w:ascii="Arial" w:eastAsia="Arial" w:hAnsi="Arial" w:cs="Arial"/>
+          <w:color w:val="000000" w:themeColor="text1"/>
           <w:sz w:val="20"/>
           <w:szCs w:val="20"/>
         </w:rPr>
@@ -6253,6 +6321,7 @@
       <w:r>
         <w:rPr>
           <w:rFonts w:ascii="Arial" w:eastAsia="Arial" w:hAnsi="Arial" w:cs="Arial"/>
+          <w:color w:val="000000" w:themeColor="text1"/>
           <w:sz w:val="20"/>
           <w:szCs w:val="20"/>
         </w:rPr>
@@ -6261,6 +6330,7 @@
       <w:r>
         <w:rPr>
           <w:rFonts w:ascii="Arial" w:eastAsia="Arial" w:hAnsi="Arial" w:cs="Arial"/>
+          <w:color w:val="000000" w:themeColor="text1"/>
           <w:sz w:val="20"/>
           <w:szCs w:val="20"/>
         </w:rPr>
@@ -6270,18 +6340,11 @@
       <w:r>
         <w:rPr>
           <w:rFonts w:ascii="Arial" w:eastAsia="Arial" w:hAnsi="Arial" w:cs="Arial"/>
+          <w:color w:val="000000" w:themeColor="text1"/>
           <w:sz w:val="20"/>
           <w:szCs w:val="20"/>
         </w:rPr>
         <w:tab/>
-      </w:r>
-      <w:r>
-        <w:rPr>
-          <w:rFonts w:ascii="Arial" w:eastAsia="Arial" w:hAnsi="Arial" w:cs="Arial"/>
-          <w:color w:val="C00000"/>
-          <w:sz w:val="20"/>
-          <w:szCs w:val="20"/>
-        </w:rPr>
         <w:t>${title}</w:t>
       </w:r>
     </w:p>
@@ -10954,7 +11017,7 @@
       <w:r>
         <w:rPr>
           <w:rFonts w:ascii="Arial" w:eastAsia="Arial" w:hAnsi="Arial" w:cs="Arial"/>
-          <w:color w:val="C00000"/>
+          <w:color w:val="000000" w:themeColor="text1"/>
           <w:sz w:val="20"/>
           <w:szCs w:val="20"/>
         </w:rPr>
@@ -10964,7 +11027,7 @@
       <w:r>
         <w:rPr>
           <w:rFonts w:ascii="Arial" w:eastAsia="Arial" w:hAnsi="Arial" w:cs="Arial"/>
-          <w:color w:val="C00000"/>
+          <w:color w:val="000000" w:themeColor="text1"/>
           <w:sz w:val="20"/>
           <w:szCs w:val="20"/>
         </w:rPr>
@@ -10974,7 +11037,7 @@
       <w:r>
         <w:rPr>
           <w:rFonts w:ascii="Arial" w:eastAsia="Arial" w:hAnsi="Arial" w:cs="Arial"/>
-          <w:color w:val="C00000"/>
+          <w:color w:val="000000" w:themeColor="text1"/>
           <w:sz w:val="20"/>
           <w:szCs w:val="20"/>
         </w:rPr>
@@ -11145,7 +11208,7 @@
             <w:r>
               <w:rPr>
                 <w:rFonts w:ascii="Arial" w:eastAsia="Arial" w:hAnsi="Arial" w:cs="Arial"/>
-                <w:color w:val="C00000"/>
+                <w:color w:val="000000" w:themeColor="text1"/>
                 <w:sz w:val="20"/>
                 <w:szCs w:val="20"/>
               </w:rPr>
@@ -11155,7 +11218,7 @@
             <w:r>
               <w:rPr>
                 <w:rFonts w:ascii="Arial" w:eastAsia="Arial" w:hAnsi="Arial" w:cs="Arial"/>
-                <w:color w:val="C00000"/>
+                <w:color w:val="000000" w:themeColor="text1"/>
                 <w:sz w:val="20"/>
                 <w:szCs w:val="20"/>
               </w:rPr>
@@ -11165,7 +11228,7 @@
             <w:r>
               <w:rPr>
                 <w:rFonts w:ascii="Arial" w:eastAsia="Arial" w:hAnsi="Arial" w:cs="Arial"/>
-                <w:color w:val="C00000"/>
+                <w:color w:val="000000" w:themeColor="text1"/>
                 <w:sz w:val="20"/>
                 <w:szCs w:val="20"/>
               </w:rPr>
@@ -11298,7 +11361,7 @@
             <w:r>
               <w:rPr>
                 <w:rFonts w:ascii="Arial" w:eastAsia="Arial" w:hAnsi="Arial" w:cs="Arial"/>
-                <w:color w:val="C00000"/>
+                <w:color w:val="000000" w:themeColor="text1"/>
                 <w:sz w:val="20"/>
                 <w:szCs w:val="20"/>
               </w:rPr>
@@ -11308,7 +11371,7 @@
             <w:r>
               <w:rPr>
                 <w:rFonts w:ascii="Arial" w:eastAsia="Arial" w:hAnsi="Arial" w:cs="Arial"/>
-                <w:color w:val="C00000"/>
+                <w:color w:val="000000" w:themeColor="text1"/>
                 <w:sz w:val="20"/>
                 <w:szCs w:val="20"/>
               </w:rPr>
@@ -11318,7 +11381,7 @@
             <w:r>
               <w:rPr>
                 <w:rFonts w:ascii="Arial" w:eastAsia="Arial" w:hAnsi="Arial" w:cs="Arial"/>
-                <w:color w:val="C00000"/>
+                <w:color w:val="000000" w:themeColor="text1"/>
                 <w:sz w:val="20"/>
                 <w:szCs w:val="20"/>
               </w:rPr>
@@ -11397,6 +11460,7 @@
           <w:szCs w:val="20"/>
         </w:rPr>
       </w:pPr>
+      <w:proofErr w:type="gramStart"/>
       <w:r>
         <w:rPr>
           <w:rFonts w:ascii="Arial" w:eastAsia="Arial" w:hAnsi="Arial" w:cs="Arial"/>
@@ -11408,6 +11472,7 @@
         </w:rPr>
         <w:t>SURAT  PERNYATAAN</w:t>
       </w:r>
+      <w:proofErr w:type="gramEnd"/>
     </w:p>
     <w:p>
       <w:pPr>
@@ -12026,7 +12091,7 @@
         <w:jc w:val="both"/>
         <w:rPr>
           <w:rFonts w:ascii="Arial" w:eastAsia="Arial" w:hAnsi="Arial" w:cs="Arial"/>
-          <w:color w:val="C00000"/>
+          <w:color w:val="000000" w:themeColor="text1"/>
           <w:sz w:val="20"/>
           <w:szCs w:val="20"/>
         </w:rPr>
@@ -12061,7 +12126,7 @@
       <w:r>
         <w:rPr>
           <w:rFonts w:ascii="Arial" w:eastAsia="Arial" w:hAnsi="Arial" w:cs="Arial"/>
-          <w:color w:val="C00000"/>
+          <w:color w:val="000000" w:themeColor="text1"/>
           <w:sz w:val="20"/>
           <w:szCs w:val="20"/>
         </w:rPr>
@@ -12071,7 +12136,7 @@
       <w:r>
         <w:rPr>
           <w:rFonts w:ascii="Arial" w:eastAsia="Arial" w:hAnsi="Arial" w:cs="Arial"/>
-          <w:color w:val="C00000"/>
+          <w:color w:val="000000" w:themeColor="text1"/>
           <w:sz w:val="20"/>
           <w:szCs w:val="20"/>
         </w:rPr>
@@ -12081,7 +12146,7 @@
       <w:r>
         <w:rPr>
           <w:rFonts w:ascii="Arial" w:eastAsia="Arial" w:hAnsi="Arial" w:cs="Arial"/>
-          <w:color w:val="C00000"/>
+          <w:color w:val="000000" w:themeColor="text1"/>
           <w:sz w:val="20"/>
           <w:szCs w:val="20"/>
         </w:rPr>
@@ -12099,6 +12164,7 @@
         <w:jc w:val="both"/>
         <w:rPr>
           <w:rFonts w:ascii="Arial" w:eastAsia="Arial" w:hAnsi="Arial" w:cs="Arial"/>
+          <w:color w:val="000000" w:themeColor="text1"/>
           <w:sz w:val="20"/>
           <w:szCs w:val="20"/>
         </w:rPr>
@@ -12107,6 +12173,7 @@
       <w:r>
         <w:rPr>
           <w:rFonts w:ascii="Arial" w:eastAsia="Arial" w:hAnsi="Arial" w:cs="Arial"/>
+          <w:color w:val="000000" w:themeColor="text1"/>
           <w:sz w:val="20"/>
           <w:szCs w:val="20"/>
         </w:rPr>
@@ -12116,6 +12183,7 @@
       <w:r>
         <w:rPr>
           <w:rFonts w:ascii="Arial" w:eastAsia="Arial" w:hAnsi="Arial" w:cs="Arial"/>
+          <w:color w:val="000000" w:themeColor="text1"/>
           <w:sz w:val="20"/>
           <w:szCs w:val="20"/>
         </w:rPr>
@@ -12124,6 +12192,7 @@
       <w:r>
         <w:rPr>
           <w:rFonts w:ascii="Arial" w:eastAsia="Arial" w:hAnsi="Arial" w:cs="Arial"/>
+          <w:color w:val="000000" w:themeColor="text1"/>
           <w:sz w:val="20"/>
           <w:szCs w:val="20"/>
         </w:rPr>
@@ -12133,18 +12202,11 @@
       <w:r>
         <w:rPr>
           <w:rFonts w:ascii="Arial" w:eastAsia="Arial" w:hAnsi="Arial" w:cs="Arial"/>
+          <w:color w:val="000000" w:themeColor="text1"/>
           <w:sz w:val="20"/>
           <w:szCs w:val="20"/>
         </w:rPr>
         <w:tab/>
-      </w:r>
-      <w:r>
-        <w:rPr>
-          <w:rFonts w:ascii="Arial" w:eastAsia="Arial" w:hAnsi="Arial" w:cs="Arial"/>
-          <w:color w:val="C00000"/>
-          <w:sz w:val="20"/>
-          <w:szCs w:val="20"/>
-        </w:rPr>
         <w:t>${title}</w:t>
       </w:r>
     </w:p>
@@ -16818,7 +16880,7 @@
       <w:r>
         <w:rPr>
           <w:rFonts w:ascii="Arial" w:eastAsia="Arial" w:hAnsi="Arial" w:cs="Arial"/>
-          <w:color w:val="C00000"/>
+          <w:color w:val="000000" w:themeColor="text1"/>
           <w:sz w:val="20"/>
           <w:szCs w:val="20"/>
         </w:rPr>
@@ -16828,7 +16890,7 @@
       <w:r>
         <w:rPr>
           <w:rFonts w:ascii="Arial" w:eastAsia="Arial" w:hAnsi="Arial" w:cs="Arial"/>
-          <w:color w:val="C00000"/>
+          <w:color w:val="000000" w:themeColor="text1"/>
           <w:sz w:val="20"/>
           <w:szCs w:val="20"/>
         </w:rPr>
@@ -16838,7 +16900,7 @@
       <w:r>
         <w:rPr>
           <w:rFonts w:ascii="Arial" w:eastAsia="Arial" w:hAnsi="Arial" w:cs="Arial"/>
-          <w:color w:val="C00000"/>
+          <w:color w:val="000000" w:themeColor="text1"/>
           <w:sz w:val="20"/>
           <w:szCs w:val="20"/>
         </w:rPr>
@@ -16948,13 +17010,14 @@
                             <w:pPr>
                               <w:textDirection w:val="btLr"/>
                               <w:rPr>
+                                <w:color w:val="000000" w:themeColor="text1"/>
                                 <w:sz w:val="20"/>
                                 <w:szCs w:val="20"/>
                               </w:rPr>
                             </w:pPr>
                             <w:r>
                               <w:rPr>
-                                <w:color w:val="FF0000"/>
+                                <w:color w:val="000000" w:themeColor="text1"/>
                                 <w:sz w:val="20"/>
                                 <w:szCs w:val="20"/>
                               </w:rPr>
@@ -16987,13 +17050,14 @@
                       <w:pPr>
                         <w:textDirection w:val="btLr"/>
                         <w:rPr>
+                          <w:color w:val="000000" w:themeColor="text1"/>
                           <w:sz w:val="20"/>
                           <w:szCs w:val="20"/>
                         </w:rPr>
                       </w:pPr>
                       <w:r>
                         <w:rPr>
-                          <w:color w:val="FF0000"/>
+                          <w:color w:val="000000" w:themeColor="text1"/>
                           <w:sz w:val="20"/>
                           <w:szCs w:val="20"/>
                         </w:rPr>

</xml_diff>

<commit_message>
feat: update formulir universitas (size, margin, layout)
</commit_message>
<xml_diff>
--- a/public/templates/universitas_formulir_hki.docx
+++ b/public/templates/universitas_formulir_hki.docx
@@ -94,7 +94,7 @@
           </mc:Choice>
           <mc:Fallback>
             <w:pict>
-              <v:rect w14:anchorId="595C7E62" id="Rectangle 7" o:spid="_x0000_s1026" style="position:absolute;margin-left:494.65pt;margin-top:5.25pt;width:50.25pt;height:29.75pt;z-index:251658240;visibility:visible;mso-wrap-style:square;mso-wrap-distance-left:9pt;mso-wrap-distance-top:0;mso-wrap-distance-right:9pt;mso-wrap-distance-bottom:0;mso-position-horizontal:absolute;mso-position-horizontal-relative:text;mso-position-vertical:absolute;mso-position-vertical-relative:text;v-text-anchor:top" o:gfxdata="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" stroked="f">
+              <v:rect w14:anchorId="595C7E62" id="Rectangle 7" o:spid="_x0000_s1026" style="position:absolute;margin-left:494.65pt;margin-top:5.25pt;width:50.25pt;height:29.75pt;z-index:251658240;visibility:visible;mso-wrap-style:square;mso-wrap-distance-left:9pt;mso-wrap-distance-top:0;mso-wrap-distance-right:9pt;mso-wrap-distance-bottom:0;mso-position-horizontal:absolute;mso-position-horizontal-relative:text;mso-position-vertical:absolute;mso-position-vertical-relative:text;v-text-anchor:top" o:gfxdata="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" stroked="f">
                 <v:textbox inset="2.53958mm,1.2694mm,2.53958mm,1.2694mm">
                   <w:txbxContent>
                     <w:p>
@@ -339,7 +339,7 @@
               </wp:anchor>
             </w:drawing>
           </mc:Choice>
-          <mc:Fallback xmlns:cr="http://schemas.microsoft.com/office/comments/2020/reactions" xmlns="http://schemas.microsoft.com/office/tasks/2019/documenttasks" xmlns:dgm="http://schemas.openxmlformats.org/drawingml/2006/diagram" xmlns:lc="http://schemas.openxmlformats.org/drawingml/2006/lockedCanvas" xmlns:c="http://schemas.openxmlformats.org/drawingml/2006/chart" xmlns:pic="http://schemas.openxmlformats.org/drawingml/2006/picture" xmlns:a="http://schemas.openxmlformats.org/drawingml/2006/main" xmlns:sl="http://schemas.openxmlformats.org/schemaLibrary/2006/main">
+          <mc:Fallback xmlns:sl="http://schemas.openxmlformats.org/schemaLibrary/2006/main" xmlns:a="http://schemas.openxmlformats.org/drawingml/2006/main" xmlns:pic="http://schemas.openxmlformats.org/drawingml/2006/picture" xmlns:c="http://schemas.openxmlformats.org/drawingml/2006/chart" xmlns:lc="http://schemas.openxmlformats.org/drawingml/2006/lockedCanvas" xmlns:dgm="http://schemas.openxmlformats.org/drawingml/2006/diagram" xmlns="http://schemas.microsoft.com/office/tasks/2019/documenttasks" xmlns:cr="http://schemas.microsoft.com/office/comments/2020/reactions">
             <w:drawing>
               <wp:anchor allowOverlap="1" behindDoc="0" distB="0" distT="0" distL="114300" distR="114300" hidden="0" layoutInCell="1" locked="0" relativeHeight="0" simplePos="0">
                 <wp:simplePos x="0" y="0"/>
@@ -641,7 +641,7 @@
               </wp:anchor>
             </w:drawing>
           </mc:Choice>
-          <mc:Fallback xmlns:cr="http://schemas.microsoft.com/office/comments/2020/reactions" xmlns="http://schemas.microsoft.com/office/tasks/2019/documenttasks" xmlns:dgm="http://schemas.openxmlformats.org/drawingml/2006/diagram" xmlns:lc="http://schemas.openxmlformats.org/drawingml/2006/lockedCanvas" xmlns:c="http://schemas.openxmlformats.org/drawingml/2006/chart" xmlns:pic="http://schemas.openxmlformats.org/drawingml/2006/picture" xmlns:a="http://schemas.openxmlformats.org/drawingml/2006/main" xmlns:sl="http://schemas.openxmlformats.org/schemaLibrary/2006/main">
+          <mc:Fallback xmlns:sl="http://schemas.openxmlformats.org/schemaLibrary/2006/main" xmlns:a="http://schemas.openxmlformats.org/drawingml/2006/main" xmlns:pic="http://schemas.openxmlformats.org/drawingml/2006/picture" xmlns:c="http://schemas.openxmlformats.org/drawingml/2006/chart" xmlns:lc="http://schemas.openxmlformats.org/drawingml/2006/lockedCanvas" xmlns:dgm="http://schemas.openxmlformats.org/drawingml/2006/diagram" xmlns="http://schemas.microsoft.com/office/tasks/2019/documenttasks" xmlns:cr="http://schemas.microsoft.com/office/comments/2020/reactions">
             <w:drawing>
               <wp:anchor allowOverlap="1" behindDoc="0" distB="0" distT="0" distL="114300" distR="114300" hidden="0" layoutInCell="1" locked="0" relativeHeight="0" simplePos="0">
                 <wp:simplePos x="0" y="0"/>
@@ -705,12 +705,6 @@
         <w:tc>
           <w:tcPr>
             <w:tcW w:w="529" w:type="dxa"/>
-            <w:tcBorders>
-              <w:top w:val="nil"/>
-              <w:left w:val="nil"/>
-              <w:bottom w:val="nil"/>
-              <w:right w:val="nil"/>
-            </w:tcBorders>
             <w:vAlign w:val="center"/>
           </w:tcPr>
           <w:p>
@@ -734,11 +728,6 @@
           <w:tcPr>
             <w:tcW w:w="9634" w:type="dxa"/>
             <w:gridSpan w:val="5"/>
-            <w:tcBorders>
-              <w:top w:val="nil"/>
-              <w:left w:val="nil"/>
-              <w:right w:val="nil"/>
-            </w:tcBorders>
           </w:tcPr>
           <w:p>
             <w:pPr>
@@ -775,11 +764,6 @@
         <w:tc>
           <w:tcPr>
             <w:tcW w:w="529" w:type="dxa"/>
-            <w:tcBorders>
-              <w:top w:val="nil"/>
-              <w:left w:val="nil"/>
-              <w:bottom w:val="nil"/>
-            </w:tcBorders>
             <w:vAlign w:val="center"/>
           </w:tcPr>
           <w:p>
@@ -932,11 +916,6 @@
         <w:tc>
           <w:tcPr>
             <w:tcW w:w="529" w:type="dxa"/>
-            <w:tcBorders>
-              <w:top w:val="nil"/>
-              <w:left w:val="nil"/>
-              <w:bottom w:val="nil"/>
-            </w:tcBorders>
             <w:vAlign w:val="center"/>
           </w:tcPr>
           <w:p>
@@ -1069,11 +1048,6 @@
         <w:tc>
           <w:tcPr>
             <w:tcW w:w="529" w:type="dxa"/>
-            <w:tcBorders>
-              <w:top w:val="nil"/>
-              <w:left w:val="nil"/>
-              <w:bottom w:val="nil"/>
-            </w:tcBorders>
             <w:vAlign w:val="center"/>
           </w:tcPr>
           <w:p>
@@ -1211,11 +1185,6 @@
         <w:tc>
           <w:tcPr>
             <w:tcW w:w="529" w:type="dxa"/>
-            <w:tcBorders>
-              <w:top w:val="nil"/>
-              <w:left w:val="nil"/>
-              <w:bottom w:val="nil"/>
-            </w:tcBorders>
             <w:vAlign w:val="center"/>
           </w:tcPr>
           <w:p>
@@ -1373,11 +1342,6 @@
         <w:tc>
           <w:tcPr>
             <w:tcW w:w="529" w:type="dxa"/>
-            <w:tcBorders>
-              <w:top w:val="nil"/>
-              <w:left w:val="nil"/>
-              <w:bottom w:val="nil"/>
-            </w:tcBorders>
             <w:vAlign w:val="center"/>
           </w:tcPr>
           <w:p>
@@ -3908,7 +3872,7 @@
               </wp:anchor>
             </w:drawing>
           </mc:Choice>
-          <mc:Fallback xmlns:cr="http://schemas.microsoft.com/office/comments/2020/reactions" xmlns="http://schemas.microsoft.com/office/tasks/2019/documenttasks" xmlns:dgm="http://schemas.openxmlformats.org/drawingml/2006/diagram" xmlns:lc="http://schemas.openxmlformats.org/drawingml/2006/lockedCanvas" xmlns:c="http://schemas.openxmlformats.org/drawingml/2006/chart" xmlns:pic="http://schemas.openxmlformats.org/drawingml/2006/picture" xmlns:a="http://schemas.openxmlformats.org/drawingml/2006/main" xmlns:sl="http://schemas.openxmlformats.org/schemaLibrary/2006/main">
+          <mc:Fallback xmlns:sl="http://schemas.openxmlformats.org/schemaLibrary/2006/main" xmlns:a="http://schemas.openxmlformats.org/drawingml/2006/main" xmlns:pic="http://schemas.openxmlformats.org/drawingml/2006/picture" xmlns:c="http://schemas.openxmlformats.org/drawingml/2006/chart" xmlns:lc="http://schemas.openxmlformats.org/drawingml/2006/lockedCanvas" xmlns:dgm="http://schemas.openxmlformats.org/drawingml/2006/diagram" xmlns="http://schemas.microsoft.com/office/tasks/2019/documenttasks" xmlns:cr="http://schemas.microsoft.com/office/comments/2020/reactions">
             <w:drawing>
               <wp:anchor allowOverlap="1" behindDoc="0" distB="0" distT="0" distL="114300" distR="114300" hidden="0" layoutInCell="1" locked="0" relativeHeight="0" simplePos="0">
                 <wp:simplePos x="0" y="0"/>
@@ -4002,7 +3966,7 @@
               </wp:anchor>
             </w:drawing>
           </mc:Choice>
-          <mc:Fallback xmlns:cr="http://schemas.microsoft.com/office/comments/2020/reactions" xmlns="http://schemas.microsoft.com/office/tasks/2019/documenttasks" xmlns:dgm="http://schemas.openxmlformats.org/drawingml/2006/diagram" xmlns:lc="http://schemas.openxmlformats.org/drawingml/2006/lockedCanvas" xmlns:c="http://schemas.openxmlformats.org/drawingml/2006/chart" xmlns:pic="http://schemas.openxmlformats.org/drawingml/2006/picture" xmlns:a="http://schemas.openxmlformats.org/drawingml/2006/main" xmlns:sl="http://schemas.openxmlformats.org/schemaLibrary/2006/main">
+          <mc:Fallback xmlns:sl="http://schemas.openxmlformats.org/schemaLibrary/2006/main" xmlns:a="http://schemas.openxmlformats.org/drawingml/2006/main" xmlns:pic="http://schemas.openxmlformats.org/drawingml/2006/picture" xmlns:c="http://schemas.openxmlformats.org/drawingml/2006/chart" xmlns:lc="http://schemas.openxmlformats.org/drawingml/2006/lockedCanvas" xmlns:dgm="http://schemas.openxmlformats.org/drawingml/2006/diagram" xmlns="http://schemas.microsoft.com/office/tasks/2019/documenttasks" xmlns:cr="http://schemas.microsoft.com/office/comments/2020/reactions">
             <w:drawing>
               <wp:anchor allowOverlap="1" behindDoc="0" distB="0" distT="0" distL="114300" distR="114300" hidden="0" layoutInCell="1" locked="0" relativeHeight="0" simplePos="0">
                 <wp:simplePos x="0" y="0"/>
@@ -4174,59 +4138,13 @@
       </w:r>
       <w:proofErr w:type="spellEnd"/>
       <w:proofErr w:type="gramEnd"/>
-    </w:p>
-    <w:p>
-      <w:pPr>
-        <w:spacing w:after="80" w:line="259" w:lineRule="auto"/>
-        <w:ind w:right="255"/>
+      <w:r>
         <w:rPr>
           <w:b/>
           <w:bCs/>
         </w:rPr>
-      </w:pPr>
-    </w:p>
-    <w:p>
-      <w:pPr>
-        <w:spacing w:after="80" w:line="259" w:lineRule="auto"/>
-        <w:ind w:right="255"/>
-        <w:rPr>
-          <w:b/>
-          <w:bCs/>
-        </w:rPr>
-      </w:pPr>
-    </w:p>
-    <w:p>
-      <w:pPr>
-        <w:spacing w:after="80" w:line="259" w:lineRule="auto"/>
-        <w:ind w:right="255"/>
-        <w:rPr>
-          <w:b/>
-          <w:bCs/>
-        </w:rPr>
-      </w:pPr>
-    </w:p>
-    <w:p>
-      <w:pPr>
-        <w:spacing w:after="80" w:line="259" w:lineRule="auto"/>
-        <w:ind w:right="255"/>
-        <w:rPr>
-          <w:b/>
-          <w:bCs/>
-        </w:rPr>
-      </w:pPr>
-      <w:r>
         <w:br w:type="page"/>
       </w:r>
-    </w:p>
-    <w:p>
-      <w:pPr>
-        <w:spacing w:after="80" w:line="259" w:lineRule="auto"/>
-        <w:ind w:right="255"/>
-        <w:rPr>
-          <w:b/>
-          <w:bCs/>
-        </w:rPr>
-      </w:pPr>
     </w:p>
     <w:p>
       <w:pPr>
@@ -4953,13 +4871,6 @@
       <w:r>
         <w:t>}</w:t>
       </w:r>
-    </w:p>
-    <w:p>
-      <w:pPr>
-        <w:spacing w:before="80"/>
-        <w:ind w:left="993" w:right="771"/>
-        <w:jc w:val="right"/>
-      </w:pPr>
     </w:p>
     <w:tbl>
       <w:tblPr>
@@ -5295,7 +5206,7 @@
               </wp:anchor>
             </w:drawing>
           </mc:Choice>
-          <mc:Fallback xmlns:cr="http://schemas.microsoft.com/office/comments/2020/reactions" xmlns="http://schemas.microsoft.com/office/tasks/2019/documenttasks" xmlns:dgm="http://schemas.openxmlformats.org/drawingml/2006/diagram" xmlns:lc="http://schemas.openxmlformats.org/drawingml/2006/lockedCanvas" xmlns:c="http://schemas.openxmlformats.org/drawingml/2006/chart" xmlns:pic="http://schemas.openxmlformats.org/drawingml/2006/picture" xmlns:a="http://schemas.openxmlformats.org/drawingml/2006/main" xmlns:sl="http://schemas.openxmlformats.org/schemaLibrary/2006/main">
+          <mc:Fallback xmlns:sl="http://schemas.openxmlformats.org/schemaLibrary/2006/main" xmlns:a="http://schemas.openxmlformats.org/drawingml/2006/main" xmlns:pic="http://schemas.openxmlformats.org/drawingml/2006/picture" xmlns:c="http://schemas.openxmlformats.org/drawingml/2006/chart" xmlns:lc="http://schemas.openxmlformats.org/drawingml/2006/lockedCanvas" xmlns:dgm="http://schemas.openxmlformats.org/drawingml/2006/diagram" xmlns="http://schemas.microsoft.com/office/tasks/2019/documenttasks" xmlns:cr="http://schemas.microsoft.com/office/comments/2020/reactions">
             <w:drawing>
               <wp:anchor allowOverlap="1" behindDoc="0" distB="4294967295" distT="4294967295" distL="114300" distR="114300" hidden="0" layoutInCell="1" locked="0" relativeHeight="0" simplePos="0">
                 <wp:simplePos x="0" y="0"/>
@@ -10173,18 +10084,6 @@
         </w:rPr>
         <w:t xml:space="preserve"> </w:t>
       </w:r>
-    </w:p>
-    <w:p>
-      <w:pPr>
-        <w:spacing w:line="288" w:lineRule="auto"/>
-        <w:ind w:right="141" w:firstLine="426"/>
-        <w:jc w:val="both"/>
-        <w:rPr>
-          <w:rFonts w:ascii="Arial" w:eastAsia="Arial" w:hAnsi="Arial" w:cs="Arial"/>
-          <w:sz w:val="20"/>
-          <w:szCs w:val="20"/>
-        </w:rPr>
-      </w:pPr>
       <w:proofErr w:type="spellStart"/>
       <w:r>
         <w:rPr>
@@ -10259,22 +10158,10 @@
         <w:t>}</w:t>
       </w:r>
     </w:p>
-    <w:p>
-      <w:pPr>
-        <w:rPr>
-          <w:rFonts w:ascii="Arial" w:eastAsia="Arial" w:hAnsi="Arial" w:cs="Arial"/>
-          <w:b/>
-          <w:bCs/>
-          <w:sz w:val="20"/>
-          <w:szCs w:val="20"/>
-          <w:u w:val="single"/>
-        </w:rPr>
-      </w:pPr>
-    </w:p>
     <w:tbl>
       <w:tblPr>
         <w:tblStyle w:val="a4"/>
-        <w:tblpPr w:leftFromText="180" w:rightFromText="180" w:vertAnchor="page" w:horzAnchor="page" w:tblpX="2074" w:tblpY="13559"/>
+        <w:tblpPr w:leftFromText="180" w:rightFromText="180" w:vertAnchor="page" w:horzAnchor="page" w:tblpX="1961" w:tblpY="13991"/>
         <w:tblOverlap w:val="never"/>
         <w:tblW w:w="9672" w:type="dxa"/>
         <w:tblInd w:w="0" w:type="dxa"/>
@@ -10316,6 +10203,14 @@
                 <w:szCs w:val="20"/>
               </w:rPr>
             </w:pPr>
+            <w:r>
+              <w:rPr>
+                <w:rFonts w:ascii="Arial" w:eastAsia="Arial" w:hAnsi="Arial" w:cs="Arial"/>
+                <w:sz w:val="20"/>
+                <w:szCs w:val="20"/>
+              </w:rPr>
+              <w:t xml:space="preserve"> </w:t>
+            </w:r>
           </w:p>
           <w:p>
             <w:pPr>
@@ -10339,8 +10234,8 @@
             <w:pPr>
               <w:rPr>
                 <w:rFonts w:ascii="Arial" w:eastAsia="Arial" w:hAnsi="Arial" w:cs="Arial"/>
-                <w:sz w:val="20"/>
-                <w:szCs w:val="20"/>
+                <w:sz w:val="18"/>
+                <w:szCs w:val="18"/>
               </w:rPr>
             </w:pPr>
             <w:r>
@@ -10349,49 +10244,24 @@
                 <w:sz w:val="20"/>
                 <w:szCs w:val="20"/>
               </w:rPr>
-              <w:t xml:space="preserve"> </w:t>
-            </w:r>
-          </w:p>
-          <w:p>
-            <w:pPr>
+              <w:t xml:space="preserve">    </w:t>
+            </w:r>
+            <w:r>
               <w:rPr>
                 <w:rFonts w:ascii="Arial" w:eastAsia="Arial" w:hAnsi="Arial" w:cs="Arial"/>
                 <w:sz w:val="18"/>
                 <w:szCs w:val="18"/>
               </w:rPr>
-            </w:pPr>
-            <w:r>
-              <w:rPr>
-                <w:rFonts w:ascii="Arial" w:eastAsia="Arial" w:hAnsi="Arial" w:cs="Arial"/>
-                <w:sz w:val="20"/>
-                <w:szCs w:val="20"/>
-              </w:rPr>
-              <w:t xml:space="preserve">    </w:t>
-            </w:r>
+              <w:t>${</w:t>
+            </w:r>
+            <w:proofErr w:type="spellStart"/>
             <w:r>
               <w:rPr>
                 <w:rFonts w:ascii="Arial" w:eastAsia="Arial" w:hAnsi="Arial" w:cs="Arial"/>
                 <w:sz w:val="18"/>
                 <w:szCs w:val="18"/>
               </w:rPr>
-              <w:t>${</w:t>
-            </w:r>
-            <w:proofErr w:type="spellStart"/>
-            <w:r>
-              <w:rPr>
-                <w:rFonts w:ascii="Arial" w:eastAsia="Arial" w:hAnsi="Arial" w:cs="Arial"/>
-                <w:sz w:val="18"/>
-                <w:szCs w:val="18"/>
-              </w:rPr>
-              <w:t>materai</w:t>
-            </w:r>
-            <w:r>
-              <w:rPr>
-                <w:rFonts w:ascii="Arial" w:eastAsia="Arial" w:hAnsi="Arial" w:cs="Arial"/>
-                <w:sz w:val="18"/>
-                <w:szCs w:val="18"/>
-              </w:rPr>
-              <w:t>_kiri</w:t>
+              <w:t>materai_kiri</w:t>
             </w:r>
             <w:proofErr w:type="spellEnd"/>
             <w:r>
@@ -10489,6 +10359,7 @@
           </w:p>
           <w:p>
             <w:pPr>
+              <w:ind w:right="771"/>
               <w:rPr>
                 <w:rFonts w:ascii="Arial" w:eastAsia="Arial" w:hAnsi="Arial" w:cs="Arial"/>
                 <w:sz w:val="20"/>
@@ -10498,15 +10369,7 @@
           </w:p>
           <w:p>
             <w:pPr>
-              <w:rPr>
-                <w:rFonts w:ascii="Arial" w:eastAsia="Arial" w:hAnsi="Arial" w:cs="Arial"/>
-                <w:sz w:val="20"/>
-                <w:szCs w:val="20"/>
-              </w:rPr>
-            </w:pPr>
-          </w:p>
-          <w:p>
-            <w:pPr>
+              <w:ind w:right="771"/>
               <w:rPr>
                 <w:rFonts w:ascii="Arial" w:eastAsia="Arial" w:hAnsi="Arial" w:cs="Arial"/>
                 <w:sz w:val="20"/>
@@ -15716,7 +15579,7 @@
     <w:p>
       <w:pPr>
         <w:spacing w:before="80"/>
-        <w:ind w:left="6379" w:right="397" w:hanging="425"/>
+        <w:ind w:left="5040" w:right="90" w:firstLine="720"/>
         <w:rPr>
           <w:rFonts w:ascii="Arial" w:eastAsia="Arial" w:hAnsi="Arial" w:cs="Arial"/>
           <w:sz w:val="20"/>
@@ -15729,7 +15592,7 @@
           <w:sz w:val="20"/>
           <w:szCs w:val="20"/>
         </w:rPr>
-        <w:t xml:space="preserve">   (Asmi Citra Malina, </w:t>
+        <w:t xml:space="preserve">(Asmi Citra Malina, </w:t>
       </w:r>
       <w:proofErr w:type="spellStart"/>
       <w:r>
@@ -15759,25 +15622,12 @@
         </w:rPr>
       </w:pPr>
     </w:p>
-    <w:p>
-      <w:pPr>
-        <w:spacing w:after="160" w:line="259" w:lineRule="auto"/>
-        <w:jc w:val="center"/>
-        <w:rPr>
-          <w:rFonts w:ascii="Arial" w:eastAsia="Arial" w:hAnsi="Arial" w:cs="Arial"/>
-          <w:b/>
-          <w:bCs/>
-          <w:sz w:val="20"/>
-          <w:szCs w:val="20"/>
-          <w:u w:val="single"/>
-        </w:rPr>
-      </w:pPr>
-    </w:p>
     <w:sectPr>
-      <w:pgSz w:w="12242" w:h="20163"/>
-      <w:pgMar w:top="238" w:right="1185" w:bottom="1440" w:left="993" w:header="709" w:footer="709" w:gutter="0"/>
+      <w:pgSz w:w="11906" w:h="16838" w:code="9"/>
+      <w:pgMar w:top="238" w:right="1185" w:bottom="238" w:left="992" w:header="709" w:footer="709" w:gutter="0"/>
       <w:pgNumType w:start="1"/>
       <w:cols w:space="720"/>
+      <w:docGrid w:linePitch="326"/>
     </w:sectPr>
   </w:body>
 </w:document>

</xml_diff>

<commit_message>
fix : bug table
</commit_message>
<xml_diff>
--- a/public/templates/universitas_formulir_hki.docx
+++ b/public/templates/universitas_formulir_hki.docx
@@ -737,7 +737,6 @@
               </w:rPr>
             </w:pPr>
             <w:proofErr w:type="spellStart"/>
-            <w:proofErr w:type="gramStart"/>
             <w:r>
               <w:rPr>
                 <w:sz w:val="22"/>
@@ -753,7 +752,6 @@
               </w:rPr>
               <w:t xml:space="preserve"> :</w:t>
             </w:r>
-            <w:proofErr w:type="gramEnd"/>
           </w:p>
         </w:tc>
       </w:tr>
@@ -1243,7 +1241,6 @@
               </w:rPr>
             </w:pPr>
             <w:proofErr w:type="spellStart"/>
-            <w:proofErr w:type="gramStart"/>
             <w:r>
               <w:rPr>
                 <w:sz w:val="22"/>
@@ -1252,7 +1249,6 @@
               <w:t>No.HP</w:t>
             </w:r>
             <w:proofErr w:type="spellEnd"/>
-            <w:proofErr w:type="gramEnd"/>
             <w:r>
               <w:rPr>
                 <w:sz w:val="22"/>
@@ -1497,17 +1493,8 @@
                 <w:sz w:val="22"/>
                 <w:szCs w:val="22"/>
               </w:rPr>
-              <w:t xml:space="preserve"> Hak </w:t>
-            </w:r>
-            <w:proofErr w:type="gramStart"/>
-            <w:r>
-              <w:rPr>
-                <w:sz w:val="22"/>
-                <w:szCs w:val="22"/>
-              </w:rPr>
-              <w:t>Cipta :</w:t>
-            </w:r>
-            <w:proofErr w:type="gramEnd"/>
+              <w:t xml:space="preserve"> Hak Cipta :</w:t>
+            </w:r>
           </w:p>
         </w:tc>
       </w:tr>
@@ -2367,7 +2354,6 @@
                 <w:szCs w:val="22"/>
               </w:rPr>
             </w:pPr>
-            <w:proofErr w:type="gramStart"/>
             <w:r>
               <w:rPr>
                 <w:sz w:val="22"/>
@@ -2375,7 +2361,6 @@
               </w:rPr>
               <w:t>Kuasa :</w:t>
             </w:r>
-            <w:proofErr w:type="gramEnd"/>
           </w:p>
         </w:tc>
       </w:tr>
@@ -2509,7 +2494,6 @@
               <w:t xml:space="preserve"> yang </w:t>
             </w:r>
             <w:proofErr w:type="spellStart"/>
-            <w:proofErr w:type="gramStart"/>
             <w:r>
               <w:rPr>
                 <w:sz w:val="22"/>
@@ -2525,7 +2509,6 @@
               </w:rPr>
               <w:t xml:space="preserve"> :</w:t>
             </w:r>
-            <w:proofErr w:type="gramEnd"/>
           </w:p>
         </w:tc>
       </w:tr>
@@ -3026,17 +3009,8 @@
                 <w:sz w:val="22"/>
                 <w:szCs w:val="22"/>
               </w:rPr>
-              <w:t xml:space="preserve"> wilayah </w:t>
-            </w:r>
-            <w:proofErr w:type="gramStart"/>
-            <w:r>
-              <w:rPr>
-                <w:sz w:val="22"/>
-                <w:szCs w:val="22"/>
-              </w:rPr>
-              <w:t>Indonesia :</w:t>
-            </w:r>
-            <w:proofErr w:type="gramEnd"/>
+              <w:t xml:space="preserve"> wilayah Indonesia :</w:t>
+            </w:r>
           </w:p>
         </w:tc>
       </w:tr>
@@ -3741,17 +3715,8 @@
           <w:sz w:val="22"/>
           <w:szCs w:val="22"/>
         </w:rPr>
-        <w:t xml:space="preserve">           Tanda Tangan </w:t>
-      </w:r>
-      <w:proofErr w:type="gramStart"/>
-      <w:r>
-        <w:rPr>
-          <w:sz w:val="22"/>
-          <w:szCs w:val="22"/>
-        </w:rPr>
-        <w:t xml:space="preserve">  :</w:t>
-      </w:r>
-      <w:proofErr w:type="gramEnd"/>
+        <w:t xml:space="preserve">           Tanda Tangan   :</w:t>
+      </w:r>
       <w:r>
         <w:rPr>
           <w:b/>
@@ -3775,23 +3740,7 @@
           <w:sz w:val="22"/>
           <w:szCs w:val="22"/>
         </w:rPr>
-        <w:t xml:space="preserve">Tanda Tangan  </w:t>
-      </w:r>
-      <w:proofErr w:type="gramStart"/>
-      <w:r>
-        <w:rPr>
-          <w:sz w:val="22"/>
-          <w:szCs w:val="22"/>
-        </w:rPr>
-        <w:t xml:space="preserve">  :</w:t>
-      </w:r>
-      <w:proofErr w:type="gramEnd"/>
-      <w:r>
-        <w:rPr>
-          <w:sz w:val="22"/>
-          <w:szCs w:val="22"/>
-        </w:rPr>
-        <w:t xml:space="preserve">  </w:t>
+        <w:t xml:space="preserve">Tanda Tangan    :  </w:t>
       </w:r>
       <w:r>
         <w:rPr>
@@ -4031,7 +3980,6 @@
         <w:t xml:space="preserve">           Nama </w:t>
       </w:r>
       <w:proofErr w:type="spellStart"/>
-      <w:proofErr w:type="gramStart"/>
       <w:r>
         <w:rPr>
           <w:sz w:val="22"/>
@@ -4045,99 +3993,73 @@
           <w:sz w:val="22"/>
           <w:szCs w:val="22"/>
         </w:rPr>
-        <w:t xml:space="preserve"> :</w:t>
-      </w:r>
-      <w:proofErr w:type="gramEnd"/>
+        <w:t xml:space="preserve"> : ${</w:t>
+      </w:r>
+      <w:proofErr w:type="spellStart"/>
       <w:r>
         <w:rPr>
           <w:sz w:val="22"/>
           <w:szCs w:val="22"/>
         </w:rPr>
-        <w:t xml:space="preserve"> ${</w:t>
-      </w:r>
-      <w:proofErr w:type="spellStart"/>
+        <w:t>leader_name</w:t>
+      </w:r>
+      <w:proofErr w:type="spellEnd"/>
       <w:r>
         <w:rPr>
           <w:sz w:val="22"/>
           <w:szCs w:val="22"/>
         </w:rPr>
-        <w:t>leader_name</w:t>
-      </w:r>
-      <w:proofErr w:type="spellEnd"/>
+        <w:t>}</w:t>
+      </w:r>
       <w:r>
         <w:rPr>
           <w:sz w:val="22"/>
           <w:szCs w:val="22"/>
         </w:rPr>
-        <w:t>}</w:t>
-      </w:r>
+        <w:tab/>
+        <w:t xml:space="preserve">Nama </w:t>
+      </w:r>
+      <w:proofErr w:type="spellStart"/>
       <w:r>
         <w:rPr>
           <w:sz w:val="22"/>
           <w:szCs w:val="22"/>
         </w:rPr>
-        <w:tab/>
-        <w:t xml:space="preserve">Nama </w:t>
-      </w:r>
-      <w:proofErr w:type="spellStart"/>
+        <w:t>lengkap</w:t>
+      </w:r>
+      <w:proofErr w:type="spellEnd"/>
       <w:r>
         <w:rPr>
           <w:sz w:val="22"/>
           <w:szCs w:val="22"/>
         </w:rPr>
-        <w:t>lengkap</w:t>
-      </w:r>
-      <w:proofErr w:type="spellEnd"/>
+        <w:t xml:space="preserve">   : Asmi Citra Malina, </w:t>
+      </w:r>
+      <w:proofErr w:type="spellStart"/>
       <w:r>
         <w:rPr>
           <w:sz w:val="22"/>
           <w:szCs w:val="22"/>
         </w:rPr>
-        <w:t xml:space="preserve"> </w:t>
-      </w:r>
-      <w:proofErr w:type="gramStart"/>
+        <w:t>S.Pi</w:t>
+      </w:r>
+      <w:proofErr w:type="spellEnd"/>
       <w:r>
         <w:rPr>
           <w:sz w:val="22"/>
           <w:szCs w:val="22"/>
         </w:rPr>
-        <w:t xml:space="preserve">  :</w:t>
-      </w:r>
-      <w:proofErr w:type="gramEnd"/>
+        <w:t xml:space="preserve">., M.Agr., </w:t>
+      </w:r>
+      <w:proofErr w:type="spellStart"/>
       <w:r>
         <w:rPr>
           <w:sz w:val="22"/>
           <w:szCs w:val="22"/>
         </w:rPr>
-        <w:t xml:space="preserve"> Asmi Citra Malina, </w:t>
-      </w:r>
-      <w:proofErr w:type="spellStart"/>
-      <w:r>
-        <w:rPr>
-          <w:sz w:val="22"/>
-          <w:szCs w:val="22"/>
-        </w:rPr>
-        <w:t>S.Pi</w:t>
-      </w:r>
-      <w:proofErr w:type="spellEnd"/>
-      <w:r>
-        <w:rPr>
-          <w:sz w:val="22"/>
-          <w:szCs w:val="22"/>
-        </w:rPr>
-        <w:t xml:space="preserve">., M.Agr., </w:t>
-      </w:r>
-      <w:proofErr w:type="spellStart"/>
-      <w:proofErr w:type="gramStart"/>
-      <w:r>
-        <w:rPr>
-          <w:sz w:val="22"/>
-          <w:szCs w:val="22"/>
-        </w:rPr>
         <w:t>Ph.D</w:t>
       </w:r>
       <w:proofErr w:type="spellEnd"/>
-      <w:proofErr w:type="gramEnd"/>
       <w:r>
         <w:rPr>
           <w:b/>
@@ -4218,7 +4140,6 @@
         <w:t xml:space="preserve"> </w:t>
       </w:r>
       <w:proofErr w:type="spellStart"/>
-      <w:proofErr w:type="gramStart"/>
       <w:r>
         <w:t>ini</w:t>
       </w:r>
@@ -4226,7 +4147,6 @@
       <w:r>
         <w:t xml:space="preserve"> :</w:t>
       </w:r>
-      <w:proofErr w:type="gramEnd"/>
     </w:p>
     <w:p>
       <w:pPr>
@@ -4503,7 +4423,6 @@
         <w:t xml:space="preserve"> </w:t>
       </w:r>
       <w:proofErr w:type="spellStart"/>
-      <w:proofErr w:type="gramStart"/>
       <w:r>
         <w:t>kepada</w:t>
       </w:r>
@@ -4511,7 +4430,6 @@
       <w:r>
         <w:t xml:space="preserve"> :</w:t>
       </w:r>
-      <w:proofErr w:type="gramEnd"/>
     </w:p>
     <w:p>
       <w:pPr>
@@ -5149,7 +5067,6 @@
           <w:u w:val="single"/>
         </w:rPr>
       </w:pPr>
-      <w:proofErr w:type="gramStart"/>
       <w:r>
         <w:rPr>
           <w:rFonts w:ascii="Arial" w:eastAsia="Arial" w:hAnsi="Arial" w:cs="Arial"/>
@@ -5161,7 +5078,6 @@
         </w:rPr>
         <w:t>SURAT  PERNYATAAN</w:t>
       </w:r>
-      <w:proofErr w:type="gramEnd"/>
       <w:r>
         <w:rPr>
           <w:noProof/>
@@ -5375,43 +5291,7 @@
           <w:sz w:val="20"/>
           <w:szCs w:val="20"/>
         </w:rPr>
-        <w:t>pemegang</w:t>
-      </w:r>
-      <w:proofErr w:type="spellEnd"/>
-      <w:r>
-        <w:rPr>
-          <w:rFonts w:ascii="Arial" w:eastAsia="Arial" w:hAnsi="Arial" w:cs="Arial"/>
-          <w:sz w:val="20"/>
-          <w:szCs w:val="20"/>
-        </w:rPr>
-        <w:t xml:space="preserve"> </w:t>
-      </w:r>
-      <w:proofErr w:type="spellStart"/>
-      <w:r>
-        <w:rPr>
-          <w:rFonts w:ascii="Arial" w:eastAsia="Arial" w:hAnsi="Arial" w:cs="Arial"/>
-          <w:sz w:val="20"/>
-          <w:szCs w:val="20"/>
-        </w:rPr>
-        <w:t>hak</w:t>
-      </w:r>
-      <w:proofErr w:type="spellEnd"/>
-      <w:r>
-        <w:rPr>
-          <w:rFonts w:ascii="Arial" w:eastAsia="Arial" w:hAnsi="Arial" w:cs="Arial"/>
-          <w:sz w:val="20"/>
-          <w:szCs w:val="20"/>
-        </w:rPr>
-        <w:t xml:space="preserve"> </w:t>
-      </w:r>
-      <w:proofErr w:type="spellStart"/>
-      <w:r>
-        <w:rPr>
-          <w:rFonts w:ascii="Arial" w:eastAsia="Arial" w:hAnsi="Arial" w:cs="Arial"/>
-          <w:sz w:val="20"/>
-          <w:szCs w:val="20"/>
-        </w:rPr>
-        <w:t>cipta</w:t>
+        <w:t>pencipta</w:t>
       </w:r>
       <w:proofErr w:type="spellEnd"/>
       <w:r>
@@ -10160,25 +10040,58 @@
     </w:p>
     <w:tbl>
       <w:tblPr>
-        <w:tblStyle w:val="a4"/>
-        <w:tblpPr w:leftFromText="180" w:rightFromText="180" w:vertAnchor="page" w:horzAnchor="page" w:tblpX="1961" w:tblpY="13991"/>
-        <w:tblOverlap w:val="never"/>
-        <w:tblW w:w="9672" w:type="dxa"/>
-        <w:tblInd w:w="0" w:type="dxa"/>
-        <w:tblLayout w:type="fixed"/>
-        <w:tblLook w:val="0400" w:firstRow="0" w:lastRow="0" w:firstColumn="0" w:lastColumn="0" w:noHBand="0" w:noVBand="1"/>
+        <w:tblStyle w:val="TableGrid"/>
+        <w:tblW w:w="0" w:type="auto"/>
+        <w:tblInd w:w="1129" w:type="dxa"/>
+        <w:tblBorders>
+          <w:top w:val="none" w:sz="0" w:space="0" w:color="auto"/>
+          <w:left w:val="none" w:sz="0" w:space="0" w:color="auto"/>
+          <w:bottom w:val="none" w:sz="0" w:space="0" w:color="auto"/>
+          <w:right w:val="none" w:sz="0" w:space="0" w:color="auto"/>
+          <w:insideH w:val="none" w:sz="0" w:space="0" w:color="auto"/>
+          <w:insideV w:val="none" w:sz="0" w:space="0" w:color="auto"/>
+        </w:tblBorders>
+        <w:tblLook w:val="04A0" w:firstRow="1" w:lastRow="0" w:firstColumn="1" w:lastColumn="0" w:noHBand="0" w:noVBand="1"/>
       </w:tblPr>
       <w:tblGrid>
-        <w:gridCol w:w="4428"/>
-        <w:gridCol w:w="5244"/>
+        <w:gridCol w:w="4253"/>
+        <w:gridCol w:w="4337"/>
       </w:tblGrid>
       <w:tr>
         <w:tc>
           <w:tcPr>
-            <w:tcW w:w="4428" w:type="dxa"/>
+            <w:tcW w:w="4253" w:type="dxa"/>
           </w:tcPr>
           <w:p>
             <w:pPr>
+              <w:tabs>
+                <w:tab w:val="center" w:pos="7938"/>
+              </w:tabs>
+              <w:spacing w:line="288" w:lineRule="auto"/>
+              <w:rPr>
+                <w:rFonts w:ascii="Arial" w:eastAsia="Arial" w:hAnsi="Arial" w:cs="Arial"/>
+                <w:sz w:val="20"/>
+                <w:szCs w:val="20"/>
+              </w:rPr>
+            </w:pPr>
+            <w:r>
+              <w:rPr>
+                <w:rFonts w:ascii="Arial" w:eastAsia="Arial" w:hAnsi="Arial" w:cs="Arial"/>
+                <w:b/>
+                <w:bCs/>
+                <w:sz w:val="20"/>
+                <w:szCs w:val="20"/>
+                <w:u w:val="single"/>
+              </w:rPr>
+              <w:br w:type="page"/>
+            </w:r>
+          </w:p>
+          <w:p>
+            <w:pPr>
+              <w:tabs>
+                <w:tab w:val="center" w:pos="7938"/>
+              </w:tabs>
+              <w:spacing w:line="288" w:lineRule="auto"/>
               <w:rPr>
                 <w:rFonts w:ascii="Arial" w:eastAsia="Arial" w:hAnsi="Arial" w:cs="Arial"/>
                 <w:sz w:val="20"/>
@@ -10188,6 +10101,10 @@
           </w:p>
           <w:p>
             <w:pPr>
+              <w:tabs>
+                <w:tab w:val="center" w:pos="7938"/>
+              </w:tabs>
+              <w:spacing w:line="288" w:lineRule="auto"/>
               <w:rPr>
                 <w:rFonts w:ascii="Arial" w:eastAsia="Arial" w:hAnsi="Arial" w:cs="Arial"/>
                 <w:sz w:val="20"/>
@@ -10197,23 +10114,10 @@
           </w:p>
           <w:p>
             <w:pPr>
-              <w:rPr>
-                <w:rFonts w:ascii="Arial" w:eastAsia="Arial" w:hAnsi="Arial" w:cs="Arial"/>
-                <w:sz w:val="20"/>
-                <w:szCs w:val="20"/>
-              </w:rPr>
-            </w:pPr>
-            <w:r>
-              <w:rPr>
-                <w:rFonts w:ascii="Arial" w:eastAsia="Arial" w:hAnsi="Arial" w:cs="Arial"/>
-                <w:sz w:val="20"/>
-                <w:szCs w:val="20"/>
-              </w:rPr>
-              <w:t xml:space="preserve"> </w:t>
-            </w:r>
-          </w:p>
-          <w:p>
-            <w:pPr>
+              <w:tabs>
+                <w:tab w:val="center" w:pos="7938"/>
+              </w:tabs>
+              <w:spacing w:line="288" w:lineRule="auto"/>
               <w:rPr>
                 <w:rFonts w:ascii="Arial" w:eastAsia="Arial" w:hAnsi="Arial" w:cs="Arial"/>
                 <w:sz w:val="20"/>
@@ -10223,6 +10127,10 @@
           </w:p>
           <w:p>
             <w:pPr>
+              <w:tabs>
+                <w:tab w:val="center" w:pos="7938"/>
+              </w:tabs>
+              <w:spacing w:line="288" w:lineRule="auto"/>
               <w:rPr>
                 <w:rFonts w:ascii="Arial" w:eastAsia="Arial" w:hAnsi="Arial" w:cs="Arial"/>
                 <w:sz w:val="20"/>
@@ -10232,6 +10140,10 @@
           </w:p>
           <w:p>
             <w:pPr>
+              <w:tabs>
+                <w:tab w:val="center" w:pos="7938"/>
+              </w:tabs>
+              <w:spacing w:line="288" w:lineRule="auto"/>
               <w:rPr>
                 <w:rFonts w:ascii="Arial" w:eastAsia="Arial" w:hAnsi="Arial" w:cs="Arial"/>
                 <w:sz w:val="18"/>
@@ -10241,48 +10153,36 @@
             <w:r>
               <w:rPr>
                 <w:rFonts w:ascii="Arial" w:eastAsia="Arial" w:hAnsi="Arial" w:cs="Arial"/>
-                <w:sz w:val="20"/>
-                <w:szCs w:val="20"/>
-              </w:rPr>
-              <w:t xml:space="preserve">    </w:t>
-            </w:r>
+                <w:sz w:val="18"/>
+                <w:szCs w:val="18"/>
+              </w:rPr>
+              <w:t xml:space="preserve">     ${</w:t>
+            </w:r>
+            <w:proofErr w:type="spellStart"/>
             <w:r>
               <w:rPr>
                 <w:rFonts w:ascii="Arial" w:eastAsia="Arial" w:hAnsi="Arial" w:cs="Arial"/>
                 <w:sz w:val="18"/>
                 <w:szCs w:val="18"/>
               </w:rPr>
-              <w:t>${</w:t>
-            </w:r>
-            <w:proofErr w:type="spellStart"/>
+              <w:t>materai_kiri</w:t>
+            </w:r>
+            <w:proofErr w:type="spellEnd"/>
             <w:r>
               <w:rPr>
                 <w:rFonts w:ascii="Arial" w:eastAsia="Arial" w:hAnsi="Arial" w:cs="Arial"/>
                 <w:sz w:val="18"/>
                 <w:szCs w:val="18"/>
               </w:rPr>
-              <w:t>materai_kiri</w:t>
-            </w:r>
-            <w:proofErr w:type="spellEnd"/>
-            <w:r>
-              <w:rPr>
-                <w:rFonts w:ascii="Arial" w:eastAsia="Arial" w:hAnsi="Arial" w:cs="Arial"/>
-                <w:sz w:val="18"/>
-                <w:szCs w:val="18"/>
-              </w:rPr>
               <w:t>}</w:t>
             </w:r>
           </w:p>
           <w:p>
             <w:pPr>
-              <w:pBdr>
-                <w:top w:val="nil"/>
-                <w:left w:val="nil"/>
-                <w:bottom w:val="nil"/>
-                <w:right w:val="nil"/>
-                <w:between w:val="nil"/>
-              </w:pBdr>
-              <w:ind w:left="39" w:right="272"/>
+              <w:tabs>
+                <w:tab w:val="center" w:pos="7938"/>
+              </w:tabs>
+              <w:spacing w:line="288" w:lineRule="auto"/>
               <w:rPr>
                 <w:rFonts w:ascii="Arial" w:eastAsia="Arial" w:hAnsi="Arial" w:cs="Arial"/>
                 <w:sz w:val="20"/>
@@ -10313,19 +10213,15 @@
                 <w:sz w:val="20"/>
                 <w:szCs w:val="20"/>
               </w:rPr>
-              <w:t xml:space="preserve">}  </w:t>
+              <w:t>}</w:t>
             </w:r>
           </w:p>
           <w:p>
             <w:pPr>
-              <w:pBdr>
-                <w:top w:val="nil"/>
-                <w:left w:val="nil"/>
-                <w:bottom w:val="nil"/>
-                <w:right w:val="nil"/>
-                <w:between w:val="nil"/>
-              </w:pBdr>
-              <w:ind w:right="272"/>
+              <w:tabs>
+                <w:tab w:val="center" w:pos="7938"/>
+              </w:tabs>
+              <w:spacing w:line="288" w:lineRule="auto"/>
               <w:rPr>
                 <w:rFonts w:ascii="Arial" w:eastAsia="Arial" w:hAnsi="Arial" w:cs="Arial"/>
                 <w:sz w:val="20"/>
@@ -10336,11 +10232,14 @@
         </w:tc>
         <w:tc>
           <w:tcPr>
-            <w:tcW w:w="5244" w:type="dxa"/>
+            <w:tcW w:w="4337" w:type="dxa"/>
           </w:tcPr>
           <w:p>
             <w:pPr>
-              <w:ind w:right="162"/>
+              <w:tabs>
+                <w:tab w:val="center" w:pos="7938"/>
+              </w:tabs>
+              <w:spacing w:line="288" w:lineRule="auto"/>
               <w:rPr>
                 <w:rFonts w:ascii="Arial" w:eastAsia="Arial" w:hAnsi="Arial" w:cs="Arial"/>
                 <w:sz w:val="20"/>
@@ -10350,6 +10249,10 @@
           </w:p>
           <w:p>
             <w:pPr>
+              <w:tabs>
+                <w:tab w:val="center" w:pos="7938"/>
+              </w:tabs>
+              <w:spacing w:line="288" w:lineRule="auto"/>
               <w:rPr>
                 <w:rFonts w:ascii="Arial" w:eastAsia="Arial" w:hAnsi="Arial" w:cs="Arial"/>
                 <w:sz w:val="20"/>
@@ -10359,7 +10262,10 @@
           </w:p>
           <w:p>
             <w:pPr>
-              <w:ind w:right="771"/>
+              <w:tabs>
+                <w:tab w:val="center" w:pos="7938"/>
+              </w:tabs>
+              <w:spacing w:line="288" w:lineRule="auto"/>
               <w:rPr>
                 <w:rFonts w:ascii="Arial" w:eastAsia="Arial" w:hAnsi="Arial" w:cs="Arial"/>
                 <w:sz w:val="20"/>
@@ -10369,7 +10275,10 @@
           </w:p>
           <w:p>
             <w:pPr>
-              <w:ind w:right="771"/>
+              <w:tabs>
+                <w:tab w:val="center" w:pos="7938"/>
+              </w:tabs>
+              <w:spacing w:line="288" w:lineRule="auto"/>
               <w:rPr>
                 <w:rFonts w:ascii="Arial" w:eastAsia="Arial" w:hAnsi="Arial" w:cs="Arial"/>
                 <w:sz w:val="20"/>
@@ -10379,7 +10288,10 @@
           </w:p>
           <w:p>
             <w:pPr>
-              <w:ind w:right="771"/>
+              <w:tabs>
+                <w:tab w:val="center" w:pos="7938"/>
+              </w:tabs>
+              <w:spacing w:line="288" w:lineRule="auto"/>
               <w:rPr>
                 <w:rFonts w:ascii="Arial" w:eastAsia="Arial" w:hAnsi="Arial" w:cs="Arial"/>
                 <w:sz w:val="20"/>
@@ -10389,7 +10301,23 @@
           </w:p>
           <w:p>
             <w:pPr>
-              <w:ind w:right="-674"/>
+              <w:tabs>
+                <w:tab w:val="center" w:pos="7938"/>
+              </w:tabs>
+              <w:spacing w:line="288" w:lineRule="auto"/>
+              <w:rPr>
+                <w:rFonts w:ascii="Arial" w:eastAsia="Arial" w:hAnsi="Arial" w:cs="Arial"/>
+                <w:sz w:val="18"/>
+                <w:szCs w:val="18"/>
+              </w:rPr>
+            </w:pPr>
+          </w:p>
+          <w:p>
+            <w:pPr>
+              <w:tabs>
+                <w:tab w:val="center" w:pos="7938"/>
+              </w:tabs>
+              <w:spacing w:line="288" w:lineRule="auto"/>
               <w:rPr>
                 <w:rFonts w:ascii="Arial" w:eastAsia="Arial" w:hAnsi="Arial" w:cs="Arial"/>
                 <w:sz w:val="20"/>
@@ -10402,44 +10330,39 @@
                 <w:sz w:val="20"/>
                 <w:szCs w:val="20"/>
               </w:rPr>
-              <w:t xml:space="preserve">      </w:t>
+              <w:t xml:space="preserve">     ${</w:t>
+            </w:r>
+            <w:proofErr w:type="spellStart"/>
+            <w:r>
+              <w:rPr>
+                <w:rFonts w:ascii="Arial" w:eastAsia="Arial" w:hAnsi="Arial" w:cs="Arial"/>
+                <w:sz w:val="20"/>
+                <w:szCs w:val="20"/>
+              </w:rPr>
+              <w:t>pencipta_kanan</w:t>
+            </w:r>
+            <w:proofErr w:type="spellEnd"/>
+            <w:r>
+              <w:rPr>
+                <w:rFonts w:ascii="Arial" w:eastAsia="Arial" w:hAnsi="Arial" w:cs="Arial"/>
+                <w:sz w:val="20"/>
+                <w:szCs w:val="20"/>
+              </w:rPr>
+              <w:t>}</w:t>
             </w:r>
           </w:p>
           <w:p>
             <w:pPr>
-              <w:ind w:right="-674"/>
+              <w:tabs>
+                <w:tab w:val="center" w:pos="7938"/>
+              </w:tabs>
+              <w:spacing w:line="288" w:lineRule="auto"/>
               <w:rPr>
                 <w:rFonts w:ascii="Arial" w:eastAsia="Arial" w:hAnsi="Arial" w:cs="Arial"/>
                 <w:sz w:val="20"/>
                 <w:szCs w:val="20"/>
               </w:rPr>
             </w:pPr>
-            <w:r>
-              <w:rPr>
-                <w:rFonts w:ascii="Arial" w:eastAsia="Arial" w:hAnsi="Arial" w:cs="Arial"/>
-                <w:sz w:val="20"/>
-                <w:szCs w:val="20"/>
-              </w:rPr>
-              <w:t xml:space="preserve">      ${</w:t>
-            </w:r>
-            <w:proofErr w:type="spellStart"/>
-            <w:r>
-              <w:rPr>
-                <w:rFonts w:ascii="Arial" w:eastAsia="Arial" w:hAnsi="Arial" w:cs="Arial"/>
-                <w:sz w:val="20"/>
-                <w:szCs w:val="20"/>
-              </w:rPr>
-              <w:t>pencipta_kanan</w:t>
-            </w:r>
-            <w:proofErr w:type="spellEnd"/>
-            <w:r>
-              <w:rPr>
-                <w:rFonts w:ascii="Arial" w:eastAsia="Arial" w:hAnsi="Arial" w:cs="Arial"/>
-                <w:sz w:val="20"/>
-                <w:szCs w:val="20"/>
-              </w:rPr>
-              <w:t>}</w:t>
-            </w:r>
           </w:p>
         </w:tc>
       </w:tr>
@@ -10455,17 +10378,6 @@
           <w:u w:val="single"/>
         </w:rPr>
       </w:pPr>
-      <w:r>
-        <w:rPr>
-          <w:rFonts w:ascii="Arial" w:eastAsia="Arial" w:hAnsi="Arial" w:cs="Arial"/>
-          <w:b/>
-          <w:bCs/>
-          <w:sz w:val="20"/>
-          <w:szCs w:val="20"/>
-          <w:u w:val="single"/>
-        </w:rPr>
-        <w:br w:type="page"/>
-      </w:r>
     </w:p>
     <w:p>
       <w:pPr>
@@ -10478,9 +10390,7 @@
           <w:u w:val="single"/>
         </w:rPr>
       </w:pPr>
-    </w:p>
-    <w:p>
-      <w:pPr>
+      <w:r>
         <w:rPr>
           <w:rFonts w:ascii="Arial" w:eastAsia="Arial" w:hAnsi="Arial" w:cs="Arial"/>
           <w:b/>
@@ -10489,7 +10399,8 @@
           <w:szCs w:val="20"/>
           <w:u w:val="single"/>
         </w:rPr>
-      </w:pPr>
+        <w:br w:type="page"/>
+      </w:r>
     </w:p>
     <w:p>
       <w:pPr>

</xml_diff>